<commit_message>
source added in EventPublisher.js and added Ueberblick-section in webcampus.docx
</commit_message>
<xml_diff>
--- a/webcampus.docx
+++ b/webcampus.docx
@@ -1,6 +1,6 @@
 
 <file path=word/document.xml><?xml version="1.0" encoding="utf-8"?>
-<w:document xmlns:wpc="http://schemas.microsoft.com/office/word/2010/wordprocessingCanvas" xmlns:mo="http://schemas.microsoft.com/office/mac/office/2008/main" xmlns:mc="http://schemas.openxmlformats.org/markup-compatibility/2006" xmlns:mv="urn:schemas-microsoft-com:mac:vml" xmlns:o="urn:schemas-microsoft-com:office:office" xmlns:r="http://schemas.openxmlformats.org/officeDocument/2006/relationships" xmlns:m="http://schemas.openxmlformats.org/officeDocument/2006/math" xmlns:v="urn:schemas-microsoft-com:vml" xmlns:wp14="http://schemas.microsoft.com/office/word/2010/wordprocessingDrawing" xmlns:wp="http://schemas.openxmlformats.org/drawingml/2006/wordprocessingDrawing" xmlns:w10="urn:schemas-microsoft-com:office:word" xmlns:w="http://schemas.openxmlformats.org/wordprocessingml/2006/main" xmlns:w14="http://schemas.microsoft.com/office/word/2010/wordml" xmlns:w15="http://schemas.microsoft.com/office/word/2012/wordml" xmlns:wpg="http://schemas.microsoft.com/office/word/2010/wordprocessingGroup" xmlns:wpi="http://schemas.microsoft.com/office/word/2010/wordprocessingInk" xmlns:wne="http://schemas.microsoft.com/office/word/2006/wordml" xmlns:wps="http://schemas.microsoft.com/office/word/2010/wordprocessingShape" mc:Ignorable="w14 w15 wp14">
+<w:document xmlns:wpc="http://schemas.microsoft.com/office/word/2010/wordprocessingCanvas" xmlns:cx="http://schemas.microsoft.com/office/drawing/2014/chartex" xmlns:cx1="http://schemas.microsoft.com/office/drawing/2015/9/8/chartex" xmlns:cx2="http://schemas.microsoft.com/office/drawing/2015/10/21/chartex" xmlns:mc="http://schemas.openxmlformats.org/markup-compatibility/2006" xmlns:o="urn:schemas-microsoft-com:office:office" xmlns:r="http://schemas.openxmlformats.org/officeDocument/2006/relationships" xmlns:m="http://schemas.openxmlformats.org/officeDocument/2006/math" xmlns:v="urn:schemas-microsoft-com:vml" xmlns:wp14="http://schemas.microsoft.com/office/word/2010/wordprocessingDrawing" xmlns:wp="http://schemas.openxmlformats.org/drawingml/2006/wordprocessingDrawing" xmlns:w10="urn:schemas-microsoft-com:office:word" xmlns:w="http://schemas.openxmlformats.org/wordprocessingml/2006/main" xmlns:w14="http://schemas.microsoft.com/office/word/2010/wordml" xmlns:w15="http://schemas.microsoft.com/office/word/2012/wordml" xmlns:w16se="http://schemas.microsoft.com/office/word/2015/wordml/symex" xmlns:wpg="http://schemas.microsoft.com/office/word/2010/wordprocessingGroup" xmlns:wpi="http://schemas.microsoft.com/office/word/2010/wordprocessingInk" xmlns:wne="http://schemas.microsoft.com/office/word/2006/wordml" xmlns:wps="http://schemas.microsoft.com/office/word/2010/wordprocessingShape" mc:Ignorable="w14 w15 w16se wp14">
   <w:body>
     <w:p>
       <w:pPr>
@@ -166,8 +166,9 @@
           <w:szCs w:val="48"/>
           <w:lang w:eastAsia="en-US"/>
         </w:rPr>
-        <w:t xml:space="preserve">Dokumentation </w:t>
-      </w:r>
+        <w:t xml:space="preserve">Dokumentation zu </w:t>
+      </w:r>
+      <w:proofErr w:type="spellStart"/>
       <w:r>
         <w:rPr>
           <w:rFonts w:ascii="Times" w:eastAsiaTheme="minorHAnsi" w:hAnsi="Times" w:cs="Times"/>
@@ -175,9 +176,9 @@
           <w:szCs w:val="48"/>
           <w:lang w:eastAsia="en-US"/>
         </w:rPr>
-        <w:t xml:space="preserve">zu </w:t>
-      </w:r>
-      <w:proofErr w:type="spellStart"/>
+        <w:t>Jahntistik</w:t>
+      </w:r>
+      <w:proofErr w:type="spellEnd"/>
       <w:r>
         <w:rPr>
           <w:rFonts w:ascii="Times" w:eastAsiaTheme="minorHAnsi" w:hAnsi="Times" w:cs="Times"/>
@@ -185,26 +186,7 @@
           <w:szCs w:val="48"/>
           <w:lang w:eastAsia="en-US"/>
         </w:rPr>
-        <w:t>Jahntistik</w:t>
-      </w:r>
-      <w:proofErr w:type="spellEnd"/>
-      <w:r>
-        <w:rPr>
-          <w:rFonts w:ascii="Times" w:eastAsiaTheme="minorHAnsi" w:hAnsi="Times" w:cs="Times"/>
-          <w:sz w:val="48"/>
-          <w:szCs w:val="48"/>
-          <w:lang w:eastAsia="en-US"/>
-        </w:rPr>
-        <w:t>-Website</w:t>
-      </w:r>
-      <w:r>
-        <w:rPr>
-          <w:rFonts w:ascii="Times" w:eastAsiaTheme="minorHAnsi" w:hAnsi="Times" w:cs="Times"/>
-          <w:sz w:val="48"/>
-          <w:szCs w:val="48"/>
-          <w:lang w:eastAsia="en-US"/>
-        </w:rPr>
-        <w:t xml:space="preserve"> </w:t>
+        <w:t xml:space="preserve">-Website </w:t>
       </w:r>
       <w:r>
         <w:rPr>
@@ -270,8 +252,9 @@
           <w:szCs w:val="34"/>
           <w:lang w:eastAsia="en-US"/>
         </w:rPr>
-        <w:t xml:space="preserve">von: </w:t>
-      </w:r>
+        <w:t xml:space="preserve">von: Thomas </w:t>
+      </w:r>
+      <w:proofErr w:type="spellStart"/>
       <w:r>
         <w:rPr>
           <w:rFonts w:ascii="Times" w:eastAsiaTheme="minorHAnsi" w:hAnsi="Times" w:cs="Times"/>
@@ -279,9 +262,9 @@
           <w:szCs w:val="34"/>
           <w:lang w:eastAsia="en-US"/>
         </w:rPr>
-        <w:t xml:space="preserve">Thomas </w:t>
-      </w:r>
-      <w:proofErr w:type="spellStart"/>
+        <w:t>Hardieck</w:t>
+      </w:r>
+      <w:proofErr w:type="spellEnd"/>
       <w:r>
         <w:rPr>
           <w:rFonts w:ascii="Times" w:eastAsiaTheme="minorHAnsi" w:hAnsi="Times" w:cs="Times"/>
@@ -289,29 +272,8 @@
           <w:szCs w:val="34"/>
           <w:lang w:eastAsia="en-US"/>
         </w:rPr>
-        <w:t>Hardieck</w:t>
-      </w:r>
-      <w:proofErr w:type="spellEnd"/>
-      <w:r>
-        <w:rPr>
-          <w:rFonts w:ascii="Times" w:eastAsiaTheme="minorHAnsi" w:hAnsi="Times" w:cs="Times"/>
-          <w:sz w:val="34"/>
-          <w:szCs w:val="34"/>
-          <w:lang w:eastAsia="en-US"/>
-        </w:rPr>
-        <w:t xml:space="preserve">, Sebastian </w:t>
-      </w:r>
-      <w:proofErr w:type="spellStart"/>
-      <w:r>
-        <w:rPr>
-          <w:rFonts w:ascii="Times" w:eastAsiaTheme="minorHAnsi" w:hAnsi="Times" w:cs="Times"/>
-          <w:sz w:val="34"/>
-          <w:szCs w:val="34"/>
-          <w:lang w:eastAsia="en-US"/>
-        </w:rPr>
-        <w:t>Peiser</w:t>
-      </w:r>
-      <w:proofErr w:type="spellEnd"/>
+        <w:t>, Sebastian Peiser</w:t>
+      </w:r>
     </w:p>
     <w:p>
       <w:pPr>
@@ -335,16 +297,7 @@
           <w:szCs w:val="34"/>
           <w:lang w:eastAsia="en-US"/>
         </w:rPr>
-        <w:t xml:space="preserve">Matrikelnummer: </w:t>
-      </w:r>
-      <w:r>
-        <w:rPr>
-          <w:rFonts w:ascii="Times" w:eastAsiaTheme="minorHAnsi" w:hAnsi="Times" w:cs="Times"/>
-          <w:sz w:val="34"/>
-          <w:szCs w:val="34"/>
-          <w:lang w:eastAsia="en-US"/>
-        </w:rPr>
-        <w:t>1676209</w:t>
+        <w:t>Matrikelnummer: 1676209</w:t>
       </w:r>
       <w:r>
         <w:rPr>
@@ -378,16 +331,7 @@
           <w:szCs w:val="34"/>
           <w:lang w:eastAsia="en-US"/>
         </w:rPr>
-        <w:t xml:space="preserve">Semester: </w:t>
-      </w:r>
-      <w:r>
-        <w:rPr>
-          <w:rFonts w:ascii="Times" w:eastAsiaTheme="minorHAnsi" w:hAnsi="Times" w:cs="Times"/>
-          <w:sz w:val="34"/>
-          <w:szCs w:val="34"/>
-          <w:lang w:eastAsia="en-US"/>
-        </w:rPr>
-        <w:t>SS2016</w:t>
+        <w:t>Semester: SS2016</w:t>
       </w:r>
       <w:r>
         <w:rPr>
@@ -421,16 +365,7 @@
           <w:szCs w:val="34"/>
           <w:lang w:eastAsia="en-US"/>
         </w:rPr>
-        <w:t>Fächerkombination:</w:t>
-      </w:r>
-      <w:r>
-        <w:rPr>
-          <w:rFonts w:ascii="Times" w:eastAsiaTheme="minorHAnsi" w:hAnsi="Times" w:cs="Times"/>
-          <w:sz w:val="34"/>
-          <w:szCs w:val="34"/>
-          <w:lang w:eastAsia="en-US"/>
-        </w:rPr>
-        <w:t xml:space="preserve"> Informationswissenschaft/Musikwissenschaft,</w:t>
+        <w:t>Fächerkombination: Informationswissenschaft/Musikwissenschaft,</w:t>
       </w:r>
     </w:p>
     <w:p>
@@ -480,16 +415,7 @@
           <w:szCs w:val="34"/>
           <w:lang w:eastAsia="en-US"/>
         </w:rPr>
-        <w:t xml:space="preserve">Modul: </w:t>
-      </w:r>
-      <w:r>
-        <w:rPr>
-          <w:rFonts w:ascii="Times" w:eastAsiaTheme="minorHAnsi" w:hAnsi="Times" w:cs="Times"/>
-          <w:sz w:val="34"/>
-          <w:szCs w:val="34"/>
-          <w:lang w:eastAsia="en-US"/>
-        </w:rPr>
-        <w:t>RZ M03</w:t>
+        <w:t>Modul: RZ M03</w:t>
       </w:r>
     </w:p>
     <w:p>
@@ -514,16 +440,7 @@
           <w:szCs w:val="34"/>
           <w:lang w:eastAsia="en-US"/>
         </w:rPr>
-        <w:t xml:space="preserve">Fachsemester: </w:t>
-      </w:r>
-      <w:r>
-        <w:rPr>
-          <w:rFonts w:ascii="Times" w:eastAsiaTheme="minorHAnsi" w:hAnsi="Times" w:cs="Times"/>
-          <w:sz w:val="34"/>
-          <w:szCs w:val="34"/>
-          <w:lang w:eastAsia="en-US"/>
-        </w:rPr>
-        <w:t>7</w:t>
+        <w:t>Fachsemester: 7</w:t>
       </w:r>
     </w:p>
     <w:p>
@@ -548,16 +465,7 @@
           <w:szCs w:val="34"/>
           <w:lang w:eastAsia="en-US"/>
         </w:rPr>
-        <w:t xml:space="preserve">Abgabedatum: </w:t>
-      </w:r>
-      <w:r>
-        <w:rPr>
-          <w:rFonts w:ascii="Times" w:eastAsiaTheme="minorHAnsi" w:hAnsi="Times" w:cs="Times"/>
-          <w:sz w:val="34"/>
-          <w:szCs w:val="34"/>
-          <w:lang w:eastAsia="en-US"/>
-        </w:rPr>
-        <w:t>14.10.2016</w:t>
+        <w:t>Abgabedatum: 14.10.2016</w:t>
       </w:r>
     </w:p>
     <w:p>
@@ -878,88 +786,121 @@
       </w:r>
     </w:p>
     <w:p>
-      <w:pPr>
-        <w:pStyle w:val="berschrift2"/>
-      </w:pPr>
-      <w:r>
-        <w:t>2.3 Statistik</w:t>
-      </w:r>
-    </w:p>
-    <w:p>
-      <w:r>
-        <w:t xml:space="preserve">Auf der Seite Statistik.html soll es dem User ermöglicht werden die jeweiligen </w:t>
-      </w:r>
-      <w:r>
-        <w:rPr>
-          <w:i/>
-        </w:rPr>
-        <w:t>Fieberkurven</w:t>
-      </w:r>
-      <w:r>
-        <w:t xml:space="preserve">, d.h. den Saisonverlauf, der letzten fünf Saisons zu vergleichen. Hierzu wurden mit Hilfe von Chart.js zwei Charts realisiert. Zum einen ein Line-Chart, mit dem es möglich ist die Punkteausbeute der ausgewählten Saisons pro Spieltag zu vergleichen, zum anderen </w:t>
-      </w:r>
-      <w:r>
-        <w:t xml:space="preserve">mehrere </w:t>
+      <w:r>
+        <w:t xml:space="preserve">Die Seite „Überblick“ zeigt alle Drittligamannschaften gegen die der SSV Jahn Regensburg in der aktuellen Saison spielen wird. Die Mannschaften werden zum einen in einer Übersichtskarte und zum andern daneben in einer Liste mit zusätzlichen Informationen zu jedem Team dargestellt. Durch einen Klick auf ein Listenelement zoomt die Karte auf das entsprechende Stadion. Möchte der Nutzer wieder auf den ursprünglichen Zoomfaktor zurückwechseln, erreicht er das mit einem Klick auf das Deutschland-Icon in der Karte. Für jede Mannschaft werden die Ergebnisse aus den Spielen gegen den SSV Jahn aus der aktuellen Saison bereitgestellt. Darüber hinaus </w:t>
+      </w:r>
+      <w:r>
+        <w:lastRenderedPageBreak/>
+        <w:t>können auch die Resultate aus den letzten maximal fünf Spielen über den Pfeilbutton eingesehen werden.</w:t>
+      </w:r>
+    </w:p>
+    <w:p>
+      <w:r>
+        <w:t xml:space="preserve">Für die Kartendarstellung wurde </w:t>
       </w:r>
       <w:proofErr w:type="spellStart"/>
       <w:r>
-        <w:t>Pie</w:t>
+        <w:t>Leaflet</w:t>
       </w:r>
       <w:proofErr w:type="spellEnd"/>
       <w:r>
-        <w:t>-Charts, die je nach</w:t>
-      </w:r>
-      <w:r>
-        <w:t xml:space="preserve"> im Line-Chart</w:t>
-      </w:r>
-      <w:r>
-        <w:t xml:space="preserve"> ausgewählter Saison einsehbar sind und das Verhältnis von Siegen, Niederlagen und Unentschieden der jeweiligen Spielzeiten visualisieren sollen. </w:t>
-      </w:r>
-    </w:p>
-    <w:p>
-      <w:r>
-        <w:lastRenderedPageBreak/>
-        <w:t xml:space="preserve">Zur Realisierung der Seite wurde der Saisonverlauf der letzten fünf Spielzeiten </w:t>
-      </w:r>
-      <w:r>
-        <w:t>des Jahn Regensburg</w:t>
-      </w:r>
-      <w:r>
-        <w:t xml:space="preserve"> mit Hilfe der auf der Website </w:t>
-      </w:r>
-      <w:r>
-        <w:rPr>
-          <w:i/>
-        </w:rPr>
-        <w:t>kicker.de</w:t>
-      </w:r>
-      <w:r>
-        <w:t xml:space="preserve"> vorhandenen Daten indexiert und in der </w:t>
-      </w:r>
-      <w:proofErr w:type="spellStart"/>
-      <w:r>
-        <w:t>Html</w:t>
-      </w:r>
-      <w:proofErr w:type="spellEnd"/>
-      <w:r>
-        <w:t xml:space="preserve">-Datei gespeichert. Hierzu wurde ein </w:t>
-      </w:r>
-      <w:proofErr w:type="spellStart"/>
-      <w:r>
-        <w:t>script</w:t>
-      </w:r>
-      <w:proofErr w:type="spellEnd"/>
-      <w:r>
-        <w:t xml:space="preserve">-tag benutzt, in welchem die Punkteausbeute der jeweiligen Spieltage pro Saison </w:t>
-      </w:r>
-      <w:r>
-        <w:t xml:space="preserve">in Form von Arrays dokumentiert wurde. </w:t>
-      </w:r>
-    </w:p>
-    <w:p>
+        <w:t xml:space="preserve"> verwendet. Die Informationen über die Mannschaften und Spielstände stammen zum einen aus einer händisch angelegten JSON-Objekt, welches aus der overview.html geladen wird, und zum anderen von dem Onlineservice http://www.openligadb.de/. Die Daten werden beim Öffnen der Seite durch die JahntickerApp.js gelade</w:t>
+      </w:r>
       <w:bookmarkStart w:id="2" w:name="_GoBack"/>
       <w:bookmarkEnd w:id="2"/>
-    </w:p>
+      <w:r>
+        <w:t>n und per Team-</w:t>
+      </w:r>
+      <w:proofErr w:type="spellStart"/>
+      <w:r>
+        <w:t>Id</w:t>
+      </w:r>
+      <w:proofErr w:type="spellEnd"/>
+      <w:r>
+        <w:t xml:space="preserve"> zusammengeführt. Das daraus entstandene Array aus Objekten wird in die OpponentsListView.js übergeben und dort mit Hilfe der </w:t>
+      </w:r>
+      <w:proofErr w:type="spellStart"/>
+      <w:r>
+        <w:t>Templating</w:t>
+      </w:r>
+      <w:proofErr w:type="spellEnd"/>
+      <w:r>
+        <w:t>-Funktion der underscore.js-Bibliothek in Listeneinträge verpackt und eingeblendet.</w:t>
+      </w:r>
+    </w:p>
+    <w:p>
+      <w:pPr>
+        <w:pStyle w:val="berschrift2"/>
+      </w:pPr>
+      <w:r>
+        <w:t>2.3 Statistik</w:t>
+      </w:r>
+    </w:p>
+    <w:p>
+      <w:r>
+        <w:t xml:space="preserve">Auf der Seite Statistik.html soll es dem User ermöglicht werden die jeweiligen </w:t>
+      </w:r>
+      <w:r>
+        <w:rPr>
+          <w:i/>
+        </w:rPr>
+        <w:t>Fieberkurven</w:t>
+      </w:r>
+      <w:r>
+        <w:t xml:space="preserve">, d.h. den Saisonverlauf, der letzten fünf Saisons zu vergleichen. Hierzu wurden mit Hilfe von Chart.js zwei Charts realisiert. Zum einen ein Line-Chart, mit dem es möglich ist die Punkteausbeute der ausgewählten Saisons pro Spieltag zu vergleichen, zum anderen </w:t>
+      </w:r>
+      <w:r>
+        <w:t xml:space="preserve">mehrere </w:t>
+      </w:r>
+      <w:proofErr w:type="spellStart"/>
+      <w:r>
+        <w:t>Pie</w:t>
+      </w:r>
+      <w:proofErr w:type="spellEnd"/>
+      <w:r>
+        <w:t>-Charts, die je nach</w:t>
+      </w:r>
+      <w:r>
+        <w:t xml:space="preserve"> im Line-Chart</w:t>
+      </w:r>
+      <w:r>
+        <w:t xml:space="preserve"> ausgewählter Saison einsehbar sind und das Verhältnis von Siegen, Niederlagen und Unentschieden der jeweiligen Spielzeiten visualisieren sollen. </w:t>
+      </w:r>
+    </w:p>
+    <w:p>
+      <w:r>
+        <w:t xml:space="preserve">Zur Realisierung der Seite wurde der Saisonverlauf der letzten fünf Spielzeiten des Jahn Regensburg mit Hilfe der auf der Website </w:t>
+      </w:r>
+      <w:r>
+        <w:rPr>
+          <w:i/>
+        </w:rPr>
+        <w:t>kicker.de</w:t>
+      </w:r>
+      <w:r>
+        <w:t xml:space="preserve"> vorhandenen Daten indexiert und in der </w:t>
+      </w:r>
+      <w:proofErr w:type="spellStart"/>
+      <w:r>
+        <w:t>Html</w:t>
+      </w:r>
+      <w:proofErr w:type="spellEnd"/>
+      <w:r>
+        <w:t xml:space="preserve">-Datei gespeichert. Hierzu wurde ein </w:t>
+      </w:r>
+      <w:proofErr w:type="spellStart"/>
+      <w:r>
+        <w:t>script</w:t>
+      </w:r>
+      <w:proofErr w:type="spellEnd"/>
+      <w:r>
+        <w:t xml:space="preserve">-tag benutzt, in welchem die Punkteausbeute der jeweiligen Spieltage pro Saison </w:t>
+      </w:r>
+      <w:r>
+        <w:t xml:space="preserve">in Form von Arrays dokumentiert wurde. </w:t>
+      </w:r>
+    </w:p>
+    <w:p/>
     <w:p>
       <w:pPr>
         <w:pStyle w:val="berschrift2"/>
@@ -997,7 +938,7 @@
 </file>
 
 <file path=word/endnotes.xml><?xml version="1.0" encoding="utf-8"?>
-<w:endnotes xmlns:wpc="http://schemas.microsoft.com/office/word/2010/wordprocessingCanvas" xmlns:mo="http://schemas.microsoft.com/office/mac/office/2008/main" xmlns:mc="http://schemas.openxmlformats.org/markup-compatibility/2006" xmlns:mv="urn:schemas-microsoft-com:mac:vml" xmlns:o="urn:schemas-microsoft-com:office:office" xmlns:r="http://schemas.openxmlformats.org/officeDocument/2006/relationships" xmlns:m="http://schemas.openxmlformats.org/officeDocument/2006/math" xmlns:v="urn:schemas-microsoft-com:vml" xmlns:wp14="http://schemas.microsoft.com/office/word/2010/wordprocessingDrawing" xmlns:wp="http://schemas.openxmlformats.org/drawingml/2006/wordprocessingDrawing" xmlns:w10="urn:schemas-microsoft-com:office:word" xmlns:w="http://schemas.openxmlformats.org/wordprocessingml/2006/main" xmlns:w14="http://schemas.microsoft.com/office/word/2010/wordml" xmlns:w15="http://schemas.microsoft.com/office/word/2012/wordml" xmlns:wpg="http://schemas.microsoft.com/office/word/2010/wordprocessingGroup" xmlns:wpi="http://schemas.microsoft.com/office/word/2010/wordprocessingInk" xmlns:wne="http://schemas.microsoft.com/office/word/2006/wordml" xmlns:wps="http://schemas.microsoft.com/office/word/2010/wordprocessingShape" mc:Ignorable="w14 w15 wp14">
+<w:endnotes xmlns:wpc="http://schemas.microsoft.com/office/word/2010/wordprocessingCanvas" xmlns:cx="http://schemas.microsoft.com/office/drawing/2014/chartex" xmlns:cx1="http://schemas.microsoft.com/office/drawing/2015/9/8/chartex" xmlns:cx2="http://schemas.microsoft.com/office/drawing/2015/10/21/chartex" xmlns:mc="http://schemas.openxmlformats.org/markup-compatibility/2006" xmlns:o="urn:schemas-microsoft-com:office:office" xmlns:r="http://schemas.openxmlformats.org/officeDocument/2006/relationships" xmlns:m="http://schemas.openxmlformats.org/officeDocument/2006/math" xmlns:v="urn:schemas-microsoft-com:vml" xmlns:wp14="http://schemas.microsoft.com/office/word/2010/wordprocessingDrawing" xmlns:wp="http://schemas.openxmlformats.org/drawingml/2006/wordprocessingDrawing" xmlns:w10="urn:schemas-microsoft-com:office:word" xmlns:w="http://schemas.openxmlformats.org/wordprocessingml/2006/main" xmlns:w14="http://schemas.microsoft.com/office/word/2010/wordml" xmlns:w15="http://schemas.microsoft.com/office/word/2012/wordml" xmlns:w16se="http://schemas.microsoft.com/office/word/2015/wordml/symex" xmlns:wpg="http://schemas.microsoft.com/office/word/2010/wordprocessingGroup" xmlns:wpi="http://schemas.microsoft.com/office/word/2010/wordprocessingInk" xmlns:wne="http://schemas.microsoft.com/office/word/2006/wordml" xmlns:wps="http://schemas.microsoft.com/office/word/2010/wordprocessingShape" mc:Ignorable="w14 w15 w16se wp14">
   <w:endnote w:type="separator" w:id="-1">
     <w:p>
       <w:pPr>
@@ -1022,7 +963,7 @@
 </file>
 
 <file path=word/footer1.xml><?xml version="1.0" encoding="utf-8"?>
-<w:ftr xmlns:wpc="http://schemas.microsoft.com/office/word/2010/wordprocessingCanvas" xmlns:mo="http://schemas.microsoft.com/office/mac/office/2008/main" xmlns:mc="http://schemas.openxmlformats.org/markup-compatibility/2006" xmlns:mv="urn:schemas-microsoft-com:mac:vml" xmlns:o="urn:schemas-microsoft-com:office:office" xmlns:r="http://schemas.openxmlformats.org/officeDocument/2006/relationships" xmlns:m="http://schemas.openxmlformats.org/officeDocument/2006/math" xmlns:v="urn:schemas-microsoft-com:vml" xmlns:wp14="http://schemas.microsoft.com/office/word/2010/wordprocessingDrawing" xmlns:wp="http://schemas.openxmlformats.org/drawingml/2006/wordprocessingDrawing" xmlns:w10="urn:schemas-microsoft-com:office:word" xmlns:w="http://schemas.openxmlformats.org/wordprocessingml/2006/main" xmlns:w14="http://schemas.microsoft.com/office/word/2010/wordml" xmlns:w15="http://schemas.microsoft.com/office/word/2012/wordml" xmlns:wpg="http://schemas.microsoft.com/office/word/2010/wordprocessingGroup" xmlns:wpi="http://schemas.microsoft.com/office/word/2010/wordprocessingInk" xmlns:wne="http://schemas.microsoft.com/office/word/2006/wordml" xmlns:wps="http://schemas.microsoft.com/office/word/2010/wordprocessingShape" mc:Ignorable="w14 w15 wp14">
+<w:ftr xmlns:wpc="http://schemas.microsoft.com/office/word/2010/wordprocessingCanvas" xmlns:cx="http://schemas.microsoft.com/office/drawing/2014/chartex" xmlns:cx1="http://schemas.microsoft.com/office/drawing/2015/9/8/chartex" xmlns:cx2="http://schemas.microsoft.com/office/drawing/2015/10/21/chartex" xmlns:mc="http://schemas.openxmlformats.org/markup-compatibility/2006" xmlns:o="urn:schemas-microsoft-com:office:office" xmlns:r="http://schemas.openxmlformats.org/officeDocument/2006/relationships" xmlns:m="http://schemas.openxmlformats.org/officeDocument/2006/math" xmlns:v="urn:schemas-microsoft-com:vml" xmlns:wp14="http://schemas.microsoft.com/office/word/2010/wordprocessingDrawing" xmlns:wp="http://schemas.openxmlformats.org/drawingml/2006/wordprocessingDrawing" xmlns:w10="urn:schemas-microsoft-com:office:word" xmlns:w="http://schemas.openxmlformats.org/wordprocessingml/2006/main" xmlns:w14="http://schemas.microsoft.com/office/word/2010/wordml" xmlns:w15="http://schemas.microsoft.com/office/word/2012/wordml" xmlns:w16se="http://schemas.microsoft.com/office/word/2015/wordml/symex" xmlns:wpg="http://schemas.microsoft.com/office/word/2010/wordprocessingGroup" xmlns:wpi="http://schemas.microsoft.com/office/word/2010/wordprocessingInk" xmlns:wne="http://schemas.microsoft.com/office/word/2006/wordml" xmlns:wps="http://schemas.microsoft.com/office/word/2010/wordprocessingShape" mc:Ignorable="w14 w15 w16se wp14">
   <w:p>
     <w:pPr>
       <w:pStyle w:val="Fuzeile"/>
@@ -1112,7 +1053,7 @@
 </file>
 
 <file path=word/footer2.xml><?xml version="1.0" encoding="utf-8"?>
-<w:ftr xmlns:wpc="http://schemas.microsoft.com/office/word/2010/wordprocessingCanvas" xmlns:mo="http://schemas.microsoft.com/office/mac/office/2008/main" xmlns:mc="http://schemas.openxmlformats.org/markup-compatibility/2006" xmlns:mv="urn:schemas-microsoft-com:mac:vml" xmlns:o="urn:schemas-microsoft-com:office:office" xmlns:r="http://schemas.openxmlformats.org/officeDocument/2006/relationships" xmlns:m="http://schemas.openxmlformats.org/officeDocument/2006/math" xmlns:v="urn:schemas-microsoft-com:vml" xmlns:wp14="http://schemas.microsoft.com/office/word/2010/wordprocessingDrawing" xmlns:wp="http://schemas.openxmlformats.org/drawingml/2006/wordprocessingDrawing" xmlns:w10="urn:schemas-microsoft-com:office:word" xmlns:w="http://schemas.openxmlformats.org/wordprocessingml/2006/main" xmlns:w14="http://schemas.microsoft.com/office/word/2010/wordml" xmlns:w15="http://schemas.microsoft.com/office/word/2012/wordml" xmlns:wpg="http://schemas.microsoft.com/office/word/2010/wordprocessingGroup" xmlns:wpi="http://schemas.microsoft.com/office/word/2010/wordprocessingInk" xmlns:wne="http://schemas.microsoft.com/office/word/2006/wordml" xmlns:wps="http://schemas.microsoft.com/office/word/2010/wordprocessingShape" mc:Ignorable="w14 w15 wp14">
+<w:ftr xmlns:wpc="http://schemas.microsoft.com/office/word/2010/wordprocessingCanvas" xmlns:cx="http://schemas.microsoft.com/office/drawing/2014/chartex" xmlns:cx1="http://schemas.microsoft.com/office/drawing/2015/9/8/chartex" xmlns:cx2="http://schemas.microsoft.com/office/drawing/2015/10/21/chartex" xmlns:mc="http://schemas.openxmlformats.org/markup-compatibility/2006" xmlns:o="urn:schemas-microsoft-com:office:office" xmlns:r="http://schemas.openxmlformats.org/officeDocument/2006/relationships" xmlns:m="http://schemas.openxmlformats.org/officeDocument/2006/math" xmlns:v="urn:schemas-microsoft-com:vml" xmlns:wp14="http://schemas.microsoft.com/office/word/2010/wordprocessingDrawing" xmlns:wp="http://schemas.openxmlformats.org/drawingml/2006/wordprocessingDrawing" xmlns:w10="urn:schemas-microsoft-com:office:word" xmlns:w="http://schemas.openxmlformats.org/wordprocessingml/2006/main" xmlns:w14="http://schemas.microsoft.com/office/word/2010/wordml" xmlns:w15="http://schemas.microsoft.com/office/word/2012/wordml" xmlns:w16se="http://schemas.microsoft.com/office/word/2015/wordml/symex" xmlns:wpg="http://schemas.microsoft.com/office/word/2010/wordprocessingGroup" xmlns:wpi="http://schemas.microsoft.com/office/word/2010/wordprocessingInk" xmlns:wne="http://schemas.microsoft.com/office/word/2006/wordml" xmlns:wps="http://schemas.microsoft.com/office/word/2010/wordprocessingShape" mc:Ignorable="w14 w15 w16se wp14">
   <w:p>
     <w:pPr>
       <w:pStyle w:val="Fuzeile"/>
@@ -1122,7 +1063,7 @@
 </file>
 
 <file path=word/footer3.xml><?xml version="1.0" encoding="utf-8"?>
-<w:ftr xmlns:wpc="http://schemas.microsoft.com/office/word/2010/wordprocessingCanvas" xmlns:mo="http://schemas.microsoft.com/office/mac/office/2008/main" xmlns:mc="http://schemas.openxmlformats.org/markup-compatibility/2006" xmlns:mv="urn:schemas-microsoft-com:mac:vml" xmlns:o="urn:schemas-microsoft-com:office:office" xmlns:r="http://schemas.openxmlformats.org/officeDocument/2006/relationships" xmlns:m="http://schemas.openxmlformats.org/officeDocument/2006/math" xmlns:v="urn:schemas-microsoft-com:vml" xmlns:wp14="http://schemas.microsoft.com/office/word/2010/wordprocessingDrawing" xmlns:wp="http://schemas.openxmlformats.org/drawingml/2006/wordprocessingDrawing" xmlns:w10="urn:schemas-microsoft-com:office:word" xmlns:w="http://schemas.openxmlformats.org/wordprocessingml/2006/main" xmlns:w14="http://schemas.microsoft.com/office/word/2010/wordml" xmlns:w15="http://schemas.microsoft.com/office/word/2012/wordml" xmlns:wpg="http://schemas.microsoft.com/office/word/2010/wordprocessingGroup" xmlns:wpi="http://schemas.microsoft.com/office/word/2010/wordprocessingInk" xmlns:wne="http://schemas.microsoft.com/office/word/2006/wordml" xmlns:wps="http://schemas.microsoft.com/office/word/2010/wordprocessingShape" mc:Ignorable="w14 w15 wp14">
+<w:ftr xmlns:wpc="http://schemas.microsoft.com/office/word/2010/wordprocessingCanvas" xmlns:cx="http://schemas.microsoft.com/office/drawing/2014/chartex" xmlns:cx1="http://schemas.microsoft.com/office/drawing/2015/9/8/chartex" xmlns:cx2="http://schemas.microsoft.com/office/drawing/2015/10/21/chartex" xmlns:mc="http://schemas.openxmlformats.org/markup-compatibility/2006" xmlns:o="urn:schemas-microsoft-com:office:office" xmlns:r="http://schemas.openxmlformats.org/officeDocument/2006/relationships" xmlns:m="http://schemas.openxmlformats.org/officeDocument/2006/math" xmlns:v="urn:schemas-microsoft-com:vml" xmlns:wp14="http://schemas.microsoft.com/office/word/2010/wordprocessingDrawing" xmlns:wp="http://schemas.openxmlformats.org/drawingml/2006/wordprocessingDrawing" xmlns:w10="urn:schemas-microsoft-com:office:word" xmlns:w="http://schemas.openxmlformats.org/wordprocessingml/2006/main" xmlns:w14="http://schemas.microsoft.com/office/word/2010/wordml" xmlns:w15="http://schemas.microsoft.com/office/word/2012/wordml" xmlns:w16se="http://schemas.microsoft.com/office/word/2015/wordml/symex" xmlns:wpg="http://schemas.microsoft.com/office/word/2010/wordprocessingGroup" xmlns:wpi="http://schemas.microsoft.com/office/word/2010/wordprocessingInk" xmlns:wne="http://schemas.microsoft.com/office/word/2006/wordml" xmlns:wps="http://schemas.microsoft.com/office/word/2010/wordprocessingShape" mc:Ignorable="w14 w15 w16se wp14">
   <w:p>
     <w:pPr>
       <w:pStyle w:val="Fuzeile"/>
@@ -1137,7 +1078,7 @@
 </file>
 
 <file path=word/footnotes.xml><?xml version="1.0" encoding="utf-8"?>
-<w:footnotes xmlns:wpc="http://schemas.microsoft.com/office/word/2010/wordprocessingCanvas" xmlns:mo="http://schemas.microsoft.com/office/mac/office/2008/main" xmlns:mc="http://schemas.openxmlformats.org/markup-compatibility/2006" xmlns:mv="urn:schemas-microsoft-com:mac:vml" xmlns:o="urn:schemas-microsoft-com:office:office" xmlns:r="http://schemas.openxmlformats.org/officeDocument/2006/relationships" xmlns:m="http://schemas.openxmlformats.org/officeDocument/2006/math" xmlns:v="urn:schemas-microsoft-com:vml" xmlns:wp14="http://schemas.microsoft.com/office/word/2010/wordprocessingDrawing" xmlns:wp="http://schemas.openxmlformats.org/drawingml/2006/wordprocessingDrawing" xmlns:w10="urn:schemas-microsoft-com:office:word" xmlns:w="http://schemas.openxmlformats.org/wordprocessingml/2006/main" xmlns:w14="http://schemas.microsoft.com/office/word/2010/wordml" xmlns:w15="http://schemas.microsoft.com/office/word/2012/wordml" xmlns:wpg="http://schemas.microsoft.com/office/word/2010/wordprocessingGroup" xmlns:wpi="http://schemas.microsoft.com/office/word/2010/wordprocessingInk" xmlns:wne="http://schemas.microsoft.com/office/word/2006/wordml" xmlns:wps="http://schemas.microsoft.com/office/word/2010/wordprocessingShape" mc:Ignorable="w14 w15 wp14">
+<w:footnotes xmlns:wpc="http://schemas.microsoft.com/office/word/2010/wordprocessingCanvas" xmlns:cx="http://schemas.microsoft.com/office/drawing/2014/chartex" xmlns:cx1="http://schemas.microsoft.com/office/drawing/2015/9/8/chartex" xmlns:cx2="http://schemas.microsoft.com/office/drawing/2015/10/21/chartex" xmlns:mc="http://schemas.openxmlformats.org/markup-compatibility/2006" xmlns:o="urn:schemas-microsoft-com:office:office" xmlns:r="http://schemas.openxmlformats.org/officeDocument/2006/relationships" xmlns:m="http://schemas.openxmlformats.org/officeDocument/2006/math" xmlns:v="urn:schemas-microsoft-com:vml" xmlns:wp14="http://schemas.microsoft.com/office/word/2010/wordprocessingDrawing" xmlns:wp="http://schemas.openxmlformats.org/drawingml/2006/wordprocessingDrawing" xmlns:w10="urn:schemas-microsoft-com:office:word" xmlns:w="http://schemas.openxmlformats.org/wordprocessingml/2006/main" xmlns:w14="http://schemas.microsoft.com/office/word/2010/wordml" xmlns:w15="http://schemas.microsoft.com/office/word/2012/wordml" xmlns:w16se="http://schemas.microsoft.com/office/word/2015/wordml/symex" xmlns:wpg="http://schemas.microsoft.com/office/word/2010/wordprocessingGroup" xmlns:wpi="http://schemas.microsoft.com/office/word/2010/wordprocessingInk" xmlns:wne="http://schemas.microsoft.com/office/word/2006/wordml" xmlns:wps="http://schemas.microsoft.com/office/word/2010/wordprocessingShape" mc:Ignorable="w14 w15 w16se wp14">
   <w:footnote w:type="separator" w:id="-1">
     <w:p>
       <w:pPr>
@@ -1162,7 +1103,7 @@
 </file>
 
 <file path=word/header1.xml><?xml version="1.0" encoding="utf-8"?>
-<w:hdr xmlns:wpc="http://schemas.microsoft.com/office/word/2010/wordprocessingCanvas" xmlns:mo="http://schemas.microsoft.com/office/mac/office/2008/main" xmlns:mc="http://schemas.openxmlformats.org/markup-compatibility/2006" xmlns:mv="urn:schemas-microsoft-com:mac:vml" xmlns:o="urn:schemas-microsoft-com:office:office" xmlns:r="http://schemas.openxmlformats.org/officeDocument/2006/relationships" xmlns:m="http://schemas.openxmlformats.org/officeDocument/2006/math" xmlns:v="urn:schemas-microsoft-com:vml" xmlns:wp14="http://schemas.microsoft.com/office/word/2010/wordprocessingDrawing" xmlns:wp="http://schemas.openxmlformats.org/drawingml/2006/wordprocessingDrawing" xmlns:w10="urn:schemas-microsoft-com:office:word" xmlns:w="http://schemas.openxmlformats.org/wordprocessingml/2006/main" xmlns:w14="http://schemas.microsoft.com/office/word/2010/wordml" xmlns:w15="http://schemas.microsoft.com/office/word/2012/wordml" xmlns:wpg="http://schemas.microsoft.com/office/word/2010/wordprocessingGroup" xmlns:wpi="http://schemas.microsoft.com/office/word/2010/wordprocessingInk" xmlns:wne="http://schemas.microsoft.com/office/word/2006/wordml" xmlns:wps="http://schemas.microsoft.com/office/word/2010/wordprocessingShape" mc:Ignorable="w14 w15 wp14">
+<w:hdr xmlns:wpc="http://schemas.microsoft.com/office/word/2010/wordprocessingCanvas" xmlns:cx="http://schemas.microsoft.com/office/drawing/2014/chartex" xmlns:cx1="http://schemas.microsoft.com/office/drawing/2015/9/8/chartex" xmlns:cx2="http://schemas.microsoft.com/office/drawing/2015/10/21/chartex" xmlns:mc="http://schemas.openxmlformats.org/markup-compatibility/2006" xmlns:o="urn:schemas-microsoft-com:office:office" xmlns:r="http://schemas.openxmlformats.org/officeDocument/2006/relationships" xmlns:m="http://schemas.openxmlformats.org/officeDocument/2006/math" xmlns:v="urn:schemas-microsoft-com:vml" xmlns:wp14="http://schemas.microsoft.com/office/word/2010/wordprocessingDrawing" xmlns:wp="http://schemas.openxmlformats.org/drawingml/2006/wordprocessingDrawing" xmlns:w10="urn:schemas-microsoft-com:office:word" xmlns:w="http://schemas.openxmlformats.org/wordprocessingml/2006/main" xmlns:w14="http://schemas.microsoft.com/office/word/2010/wordml" xmlns:w15="http://schemas.microsoft.com/office/word/2012/wordml" xmlns:w16se="http://schemas.microsoft.com/office/word/2015/wordml/symex" xmlns:wpg="http://schemas.microsoft.com/office/word/2010/wordprocessingGroup" xmlns:wpi="http://schemas.microsoft.com/office/word/2010/wordprocessingInk" xmlns:wne="http://schemas.microsoft.com/office/word/2006/wordml" xmlns:wps="http://schemas.microsoft.com/office/word/2010/wordprocessingShape" mc:Ignorable="w14 w15 w16se wp14">
   <w:p>
     <w:pPr>
       <w:pStyle w:val="Kopfzeile"/>
@@ -1254,7 +1195,7 @@
 </file>
 
 <file path=word/header2.xml><?xml version="1.0" encoding="utf-8"?>
-<w:hdr xmlns:wpc="http://schemas.microsoft.com/office/word/2010/wordprocessingCanvas" xmlns:mo="http://schemas.microsoft.com/office/mac/office/2008/main" xmlns:mc="http://schemas.openxmlformats.org/markup-compatibility/2006" xmlns:mv="urn:schemas-microsoft-com:mac:vml" xmlns:o="urn:schemas-microsoft-com:office:office" xmlns:r="http://schemas.openxmlformats.org/officeDocument/2006/relationships" xmlns:m="http://schemas.openxmlformats.org/officeDocument/2006/math" xmlns:v="urn:schemas-microsoft-com:vml" xmlns:wp14="http://schemas.microsoft.com/office/word/2010/wordprocessingDrawing" xmlns:wp="http://schemas.openxmlformats.org/drawingml/2006/wordprocessingDrawing" xmlns:w10="urn:schemas-microsoft-com:office:word" xmlns:w="http://schemas.openxmlformats.org/wordprocessingml/2006/main" xmlns:w14="http://schemas.microsoft.com/office/word/2010/wordml" xmlns:w15="http://schemas.microsoft.com/office/word/2012/wordml" xmlns:wpg="http://schemas.microsoft.com/office/word/2010/wordprocessingGroup" xmlns:wpi="http://schemas.microsoft.com/office/word/2010/wordprocessingInk" xmlns:wne="http://schemas.microsoft.com/office/word/2006/wordml" xmlns:wps="http://schemas.microsoft.com/office/word/2010/wordprocessingShape" mc:Ignorable="w14 w15 wp14">
+<w:hdr xmlns:wpc="http://schemas.microsoft.com/office/word/2010/wordprocessingCanvas" xmlns:cx="http://schemas.microsoft.com/office/drawing/2014/chartex" xmlns:cx1="http://schemas.microsoft.com/office/drawing/2015/9/8/chartex" xmlns:cx2="http://schemas.microsoft.com/office/drawing/2015/10/21/chartex" xmlns:mc="http://schemas.openxmlformats.org/markup-compatibility/2006" xmlns:o="urn:schemas-microsoft-com:office:office" xmlns:r="http://schemas.openxmlformats.org/officeDocument/2006/relationships" xmlns:m="http://schemas.openxmlformats.org/officeDocument/2006/math" xmlns:v="urn:schemas-microsoft-com:vml" xmlns:wp14="http://schemas.microsoft.com/office/word/2010/wordprocessingDrawing" xmlns:wp="http://schemas.openxmlformats.org/drawingml/2006/wordprocessingDrawing" xmlns:w10="urn:schemas-microsoft-com:office:word" xmlns:w="http://schemas.openxmlformats.org/wordprocessingml/2006/main" xmlns:w14="http://schemas.microsoft.com/office/word/2010/wordml" xmlns:w15="http://schemas.microsoft.com/office/word/2012/wordml" xmlns:w16se="http://schemas.microsoft.com/office/word/2015/wordml/symex" xmlns:wpg="http://schemas.microsoft.com/office/word/2010/wordprocessingGroup" xmlns:wpi="http://schemas.microsoft.com/office/word/2010/wordprocessingInk" xmlns:wne="http://schemas.microsoft.com/office/word/2006/wordml" xmlns:wps="http://schemas.microsoft.com/office/word/2010/wordprocessingShape" mc:Ignorable="w14 w15 w16se wp14">
   <w:p>
     <w:pPr>
       <w:pStyle w:val="Kopfzeile"/>
@@ -1305,7 +1246,7 @@
 </file>
 
 <file path=word/header3.xml><?xml version="1.0" encoding="utf-8"?>
-<w:hdr xmlns:wpc="http://schemas.microsoft.com/office/word/2010/wordprocessingCanvas" xmlns:mo="http://schemas.microsoft.com/office/mac/office/2008/main" xmlns:mc="http://schemas.openxmlformats.org/markup-compatibility/2006" xmlns:mv="urn:schemas-microsoft-com:mac:vml" xmlns:o="urn:schemas-microsoft-com:office:office" xmlns:r="http://schemas.openxmlformats.org/officeDocument/2006/relationships" xmlns:m="http://schemas.openxmlformats.org/officeDocument/2006/math" xmlns:v="urn:schemas-microsoft-com:vml" xmlns:wp14="http://schemas.microsoft.com/office/word/2010/wordprocessingDrawing" xmlns:wp="http://schemas.openxmlformats.org/drawingml/2006/wordprocessingDrawing" xmlns:w10="urn:schemas-microsoft-com:office:word" xmlns:w="http://schemas.openxmlformats.org/wordprocessingml/2006/main" xmlns:w14="http://schemas.microsoft.com/office/word/2010/wordml" xmlns:w15="http://schemas.microsoft.com/office/word/2012/wordml" xmlns:wpg="http://schemas.microsoft.com/office/word/2010/wordprocessingGroup" xmlns:wpi="http://schemas.microsoft.com/office/word/2010/wordprocessingInk" xmlns:wne="http://schemas.microsoft.com/office/word/2006/wordml" xmlns:wps="http://schemas.microsoft.com/office/word/2010/wordprocessingShape" mc:Ignorable="w14 w15 wp14">
+<w:hdr xmlns:wpc="http://schemas.microsoft.com/office/word/2010/wordprocessingCanvas" xmlns:cx="http://schemas.microsoft.com/office/drawing/2014/chartex" xmlns:cx1="http://schemas.microsoft.com/office/drawing/2015/9/8/chartex" xmlns:cx2="http://schemas.microsoft.com/office/drawing/2015/10/21/chartex" xmlns:mc="http://schemas.openxmlformats.org/markup-compatibility/2006" xmlns:o="urn:schemas-microsoft-com:office:office" xmlns:r="http://schemas.openxmlformats.org/officeDocument/2006/relationships" xmlns:m="http://schemas.openxmlformats.org/officeDocument/2006/math" xmlns:v="urn:schemas-microsoft-com:vml" xmlns:wp14="http://schemas.microsoft.com/office/word/2010/wordprocessingDrawing" xmlns:wp="http://schemas.openxmlformats.org/drawingml/2006/wordprocessingDrawing" xmlns:w10="urn:schemas-microsoft-com:office:word" xmlns:w="http://schemas.openxmlformats.org/wordprocessingml/2006/main" xmlns:w14="http://schemas.microsoft.com/office/word/2010/wordml" xmlns:w15="http://schemas.microsoft.com/office/word/2012/wordml" xmlns:w16se="http://schemas.microsoft.com/office/word/2015/wordml/symex" xmlns:wpg="http://schemas.microsoft.com/office/word/2010/wordprocessingGroup" xmlns:wpi="http://schemas.microsoft.com/office/word/2010/wordprocessingInk" xmlns:wne="http://schemas.microsoft.com/office/word/2006/wordml" xmlns:wps="http://schemas.microsoft.com/office/word/2010/wordprocessingShape" mc:Ignorable="w14 w15 w16se wp14">
   <w:tbl>
     <w:tblPr>
       <w:tblW w:w="0" w:type="auto"/>
@@ -1363,8 +1304,8 @@
 </file>
 
 <file path=word/numbering.xml><?xml version="1.0" encoding="utf-8"?>
-<w:numbering xmlns:wpc="http://schemas.microsoft.com/office/word/2010/wordprocessingCanvas" xmlns:mo="http://schemas.microsoft.com/office/mac/office/2008/main" xmlns:mc="http://schemas.openxmlformats.org/markup-compatibility/2006" xmlns:mv="urn:schemas-microsoft-com:mac:vml" xmlns:o="urn:schemas-microsoft-com:office:office" xmlns:r="http://schemas.openxmlformats.org/officeDocument/2006/relationships" xmlns:m="http://schemas.openxmlformats.org/officeDocument/2006/math" xmlns:v="urn:schemas-microsoft-com:vml" xmlns:wp14="http://schemas.microsoft.com/office/word/2010/wordprocessingDrawing" xmlns:wp="http://schemas.openxmlformats.org/drawingml/2006/wordprocessingDrawing" xmlns:w10="urn:schemas-microsoft-com:office:word" xmlns:w="http://schemas.openxmlformats.org/wordprocessingml/2006/main" xmlns:w14="http://schemas.microsoft.com/office/word/2010/wordml" xmlns:w15="http://schemas.microsoft.com/office/word/2012/wordml" xmlns:wpg="http://schemas.microsoft.com/office/word/2010/wordprocessingGroup" xmlns:wpi="http://schemas.microsoft.com/office/word/2010/wordprocessingInk" xmlns:wne="http://schemas.microsoft.com/office/word/2006/wordml" xmlns:wps="http://schemas.microsoft.com/office/word/2010/wordprocessingShape" mc:Ignorable="w14 w15 wp14">
-  <w:abstractNum w:abstractNumId="0">
+<w:numbering xmlns:wpc="http://schemas.microsoft.com/office/word/2010/wordprocessingCanvas" xmlns:cx="http://schemas.microsoft.com/office/drawing/2014/chartex" xmlns:cx1="http://schemas.microsoft.com/office/drawing/2015/9/8/chartex" xmlns:cx2="http://schemas.microsoft.com/office/drawing/2015/10/21/chartex" xmlns:mc="http://schemas.openxmlformats.org/markup-compatibility/2006" xmlns:o="urn:schemas-microsoft-com:office:office" xmlns:r="http://schemas.openxmlformats.org/officeDocument/2006/relationships" xmlns:m="http://schemas.openxmlformats.org/officeDocument/2006/math" xmlns:v="urn:schemas-microsoft-com:vml" xmlns:wp14="http://schemas.microsoft.com/office/word/2010/wordprocessingDrawing" xmlns:wp="http://schemas.openxmlformats.org/drawingml/2006/wordprocessingDrawing" xmlns:w10="urn:schemas-microsoft-com:office:word" xmlns:w="http://schemas.openxmlformats.org/wordprocessingml/2006/main" xmlns:w14="http://schemas.microsoft.com/office/word/2010/wordml" xmlns:w15="http://schemas.microsoft.com/office/word/2012/wordml" xmlns:w16se="http://schemas.microsoft.com/office/word/2015/wordml/symex" xmlns:wpg="http://schemas.microsoft.com/office/word/2010/wordprocessingGroup" xmlns:wpi="http://schemas.microsoft.com/office/word/2010/wordprocessingInk" xmlns:wne="http://schemas.microsoft.com/office/word/2006/wordml" xmlns:wps="http://schemas.microsoft.com/office/word/2010/wordprocessingShape" mc:Ignorable="w14 w15 w16se wp14">
+  <w:abstractNum w:abstractNumId="0" w15:restartNumberingAfterBreak="0">
     <w:nsid w:val="00000001"/>
     <w:multiLevelType w:val="hybridMultilevel"/>
     <w:tmpl w:val="00000001"/>
@@ -1418,7 +1359,7 @@
       <w:lvlJc w:val="left"/>
     </w:lvl>
   </w:abstractNum>
-  <w:abstractNum w:abstractNumId="1">
+  <w:abstractNum w:abstractNumId="1" w15:restartNumberingAfterBreak="0">
     <w:nsid w:val="00000002"/>
     <w:multiLevelType w:val="hybridMultilevel"/>
     <w:tmpl w:val="00000002"/>
@@ -1472,7 +1413,7 @@
       <w:lvlJc w:val="left"/>
     </w:lvl>
   </w:abstractNum>
-  <w:abstractNum w:abstractNumId="2">
+  <w:abstractNum w:abstractNumId="2" w15:restartNumberingAfterBreak="0">
     <w:nsid w:val="15185C03"/>
     <w:multiLevelType w:val="hybridMultilevel"/>
     <w:tmpl w:val="59F44844"/>
@@ -1585,7 +1526,7 @@
       </w:rPr>
     </w:lvl>
   </w:abstractNum>
-  <w:abstractNum w:abstractNumId="3">
+  <w:abstractNum w:abstractNumId="3" w15:restartNumberingAfterBreak="0">
     <w:nsid w:val="51D52AF3"/>
     <w:multiLevelType w:val="hybridMultilevel"/>
     <w:tmpl w:val="DE725DC4"/>
@@ -1713,7 +1654,7 @@
 </file>
 
 <file path=word/styles.xml><?xml version="1.0" encoding="utf-8"?>
-<w:styles xmlns:mc="http://schemas.openxmlformats.org/markup-compatibility/2006" xmlns:r="http://schemas.openxmlformats.org/officeDocument/2006/relationships" xmlns:w="http://schemas.openxmlformats.org/wordprocessingml/2006/main" xmlns:w14="http://schemas.microsoft.com/office/word/2010/wordml" xmlns:w15="http://schemas.microsoft.com/office/word/2012/wordml" mc:Ignorable="w14 w15">
+<w:styles xmlns:mc="http://schemas.openxmlformats.org/markup-compatibility/2006" xmlns:r="http://schemas.openxmlformats.org/officeDocument/2006/relationships" xmlns:w="http://schemas.openxmlformats.org/wordprocessingml/2006/main" xmlns:w14="http://schemas.microsoft.com/office/word/2010/wordml" xmlns:w15="http://schemas.microsoft.com/office/word/2012/wordml" xmlns:w16se="http://schemas.microsoft.com/office/word/2015/wordml/symex" mc:Ignorable="w14 w15 w16se">
   <w:docDefaults>
     <w:rPrDefault>
       <w:rPr>
@@ -1725,7 +1666,7 @@
     </w:rPrDefault>
     <w:pPrDefault/>
   </w:docDefaults>
-  <w:latentStyles w:defLockedState="0" w:defUIPriority="99" w:defSemiHidden="0" w:defUnhideWhenUsed="0" w:defQFormat="0" w:count="380">
+  <w:latentStyles w:defLockedState="0" w:defUIPriority="99" w:defSemiHidden="0" w:defUnhideWhenUsed="0" w:defQFormat="0" w:count="372">
     <w:lsdException w:name="Normal" w:uiPriority="0" w:qFormat="1"/>
     <w:lsdException w:name="heading 1" w:uiPriority="9" w:qFormat="1"/>
     <w:lsdException w:name="heading 2" w:semiHidden="1" w:uiPriority="9" w:unhideWhenUsed="1" w:qFormat="1"/>
@@ -2275,7 +2216,7 @@
       <w:lang w:eastAsia="de-DE"/>
     </w:rPr>
   </w:style>
-  <w:style w:type="character" w:styleId="Link">
+  <w:style w:type="character" w:styleId="Hyperlink">
     <w:name w:val="Hyperlink"/>
     <w:basedOn w:val="Absatz-Standardschriftart"/>
     <w:uiPriority w:val="99"/>
@@ -2635,7 +2576,6 @@
     <w:uiPriority w:val="59"/>
     <w:rsid w:val="00FB4123"/>
     <w:tblPr>
-      <w:tblInd w:w="0" w:type="dxa"/>
       <w:tblBorders>
         <w:top w:val="single" w:sz="4" w:space="0" w:color="000000" w:themeColor="text1"/>
         <w:left w:val="single" w:sz="4" w:space="0" w:color="000000" w:themeColor="text1"/>
@@ -2644,15 +2584,9 @@
         <w:insideH w:val="single" w:sz="4" w:space="0" w:color="000000" w:themeColor="text1"/>
         <w:insideV w:val="single" w:sz="4" w:space="0" w:color="000000" w:themeColor="text1"/>
       </w:tblBorders>
-      <w:tblCellMar>
-        <w:top w:w="0" w:type="dxa"/>
-        <w:left w:w="108" w:type="dxa"/>
-        <w:bottom w:w="0" w:type="dxa"/>
-        <w:right w:w="108" w:type="dxa"/>
-      </w:tblCellMar>
     </w:tblPr>
   </w:style>
-  <w:style w:type="character" w:styleId="Schwachhervorheb">
+  <w:style w:type="character" w:styleId="SchwacheHervorhebung">
     <w:name w:val="Subtle Emphasis"/>
     <w:basedOn w:val="Absatz-Standardschriftart"/>
     <w:uiPriority w:val="19"/>
@@ -3020,7 +2954,7 @@
 </file>
 
 <file path=customXml/itemProps1.xml><?xml version="1.0" encoding="utf-8"?>
-<ds:datastoreItem xmlns:ds="http://schemas.openxmlformats.org/officeDocument/2006/customXml" ds:itemID="{980A212A-1DEE-904C-82E8-C7AA2051B0D8}">
+<ds:datastoreItem xmlns:ds="http://schemas.openxmlformats.org/officeDocument/2006/customXml" ds:itemID="{FF8FD9B1-ACA1-4505-B2D8-DE1634C31C9F}">
   <ds:schemaRefs>
     <ds:schemaRef ds:uri="http://schemas.openxmlformats.org/officeDocument/2006/bibliography"/>
   </ds:schemaRefs>

</xml_diff>

<commit_message>
add text for modals
</commit_message>
<xml_diff>
--- a/webcampus.docx
+++ b/webcampus.docx
@@ -561,8 +561,6 @@
               <w:rFonts w:asciiTheme="minorHAnsi" w:eastAsiaTheme="minorEastAsia" w:hAnsiTheme="minorHAnsi" w:cstheme="minorBidi"/>
               <w:caps w:val="0"/>
               <w:noProof/>
-              <w:sz w:val="24"/>
-              <w:szCs w:val="24"/>
             </w:rPr>
           </w:pPr>
           <w:r>
@@ -610,7 +608,7 @@
             <w:rPr>
               <w:noProof/>
             </w:rPr>
-            <w:instrText xml:space="preserve"> PAGEREF _Toc464142271 \h </w:instrText>
+            <w:instrText xml:space="preserve"> PAGEREF _Toc464207843 \h </w:instrText>
           </w:r>
           <w:r>
             <w:rPr>
@@ -627,7 +625,7 @@
             <w:rPr>
               <w:noProof/>
             </w:rPr>
-            <w:t>2</w:t>
+            <w:t>3</w:t>
           </w:r>
           <w:r>
             <w:rPr>
@@ -646,8 +644,6 @@
               <w:rFonts w:asciiTheme="minorHAnsi" w:eastAsiaTheme="minorEastAsia" w:hAnsiTheme="minorHAnsi" w:cstheme="minorBidi"/>
               <w:caps w:val="0"/>
               <w:noProof/>
-              <w:sz w:val="24"/>
-              <w:szCs w:val="24"/>
             </w:rPr>
           </w:pPr>
           <w:r>
@@ -672,7 +668,7 @@
             <w:rPr>
               <w:noProof/>
             </w:rPr>
-            <w:instrText xml:space="preserve"> PAGEREF _Toc464142272 \h </w:instrText>
+            <w:instrText xml:space="preserve"> PAGEREF _Toc464207844 \h </w:instrText>
           </w:r>
           <w:r>
             <w:rPr>
@@ -689,7 +685,307 @@
             <w:rPr>
               <w:noProof/>
             </w:rPr>
-            <w:t>2</w:t>
+            <w:t>3</w:t>
+          </w:r>
+          <w:r>
+            <w:rPr>
+              <w:noProof/>
+            </w:rPr>
+            <w:fldChar w:fldCharType="end"/>
+          </w:r>
+        </w:p>
+        <w:p>
+          <w:pPr>
+            <w:pStyle w:val="Verzeichnis2"/>
+            <w:tabs>
+              <w:tab w:val="right" w:leader="dot" w:pos="8487"/>
+            </w:tabs>
+            <w:rPr>
+              <w:rFonts w:eastAsiaTheme="minorEastAsia" w:cstheme="minorBidi"/>
+              <w:smallCaps w:val="0"/>
+              <w:noProof/>
+            </w:rPr>
+          </w:pPr>
+          <w:r>
+            <w:rPr>
+              <w:noProof/>
+            </w:rPr>
+            <w:t>2.1 Home</w:t>
+          </w:r>
+          <w:r>
+            <w:rPr>
+              <w:noProof/>
+            </w:rPr>
+            <w:tab/>
+          </w:r>
+          <w:r>
+            <w:rPr>
+              <w:noProof/>
+            </w:rPr>
+            <w:fldChar w:fldCharType="begin"/>
+          </w:r>
+          <w:r>
+            <w:rPr>
+              <w:noProof/>
+            </w:rPr>
+            <w:instrText xml:space="preserve"> PAGEREF _Toc464207845 \h </w:instrText>
+          </w:r>
+          <w:r>
+            <w:rPr>
+              <w:noProof/>
+            </w:rPr>
+          </w:r>
+          <w:r>
+            <w:rPr>
+              <w:noProof/>
+            </w:rPr>
+            <w:fldChar w:fldCharType="separate"/>
+          </w:r>
+          <w:r>
+            <w:rPr>
+              <w:noProof/>
+            </w:rPr>
+            <w:t>3</w:t>
+          </w:r>
+          <w:r>
+            <w:rPr>
+              <w:noProof/>
+            </w:rPr>
+            <w:fldChar w:fldCharType="end"/>
+          </w:r>
+        </w:p>
+        <w:p>
+          <w:pPr>
+            <w:pStyle w:val="Verzeichnis2"/>
+            <w:tabs>
+              <w:tab w:val="right" w:leader="dot" w:pos="8487"/>
+            </w:tabs>
+            <w:rPr>
+              <w:rFonts w:eastAsiaTheme="minorEastAsia" w:cstheme="minorBidi"/>
+              <w:smallCaps w:val="0"/>
+              <w:noProof/>
+            </w:rPr>
+          </w:pPr>
+          <w:r>
+            <w:rPr>
+              <w:noProof/>
+            </w:rPr>
+            <w:t>2.2 Überblick</w:t>
+          </w:r>
+          <w:r>
+            <w:rPr>
+              <w:noProof/>
+            </w:rPr>
+            <w:tab/>
+          </w:r>
+          <w:r>
+            <w:rPr>
+              <w:noProof/>
+            </w:rPr>
+            <w:fldChar w:fldCharType="begin"/>
+          </w:r>
+          <w:r>
+            <w:rPr>
+              <w:noProof/>
+            </w:rPr>
+            <w:instrText xml:space="preserve"> PAGEREF _Toc464207846 \h </w:instrText>
+          </w:r>
+          <w:r>
+            <w:rPr>
+              <w:noProof/>
+            </w:rPr>
+          </w:r>
+          <w:r>
+            <w:rPr>
+              <w:noProof/>
+            </w:rPr>
+            <w:fldChar w:fldCharType="separate"/>
+          </w:r>
+          <w:r>
+            <w:rPr>
+              <w:noProof/>
+            </w:rPr>
+            <w:t>3</w:t>
+          </w:r>
+          <w:r>
+            <w:rPr>
+              <w:noProof/>
+            </w:rPr>
+            <w:fldChar w:fldCharType="end"/>
+          </w:r>
+        </w:p>
+        <w:p>
+          <w:pPr>
+            <w:pStyle w:val="Verzeichnis2"/>
+            <w:tabs>
+              <w:tab w:val="right" w:leader="dot" w:pos="8487"/>
+            </w:tabs>
+            <w:rPr>
+              <w:rFonts w:eastAsiaTheme="minorEastAsia" w:cstheme="minorBidi"/>
+              <w:smallCaps w:val="0"/>
+              <w:noProof/>
+            </w:rPr>
+          </w:pPr>
+          <w:r>
+            <w:rPr>
+              <w:noProof/>
+            </w:rPr>
+            <w:t>2.3 Statistik</w:t>
+          </w:r>
+          <w:r>
+            <w:rPr>
+              <w:noProof/>
+            </w:rPr>
+            <w:tab/>
+          </w:r>
+          <w:r>
+            <w:rPr>
+              <w:noProof/>
+            </w:rPr>
+            <w:fldChar w:fldCharType="begin"/>
+          </w:r>
+          <w:r>
+            <w:rPr>
+              <w:noProof/>
+            </w:rPr>
+            <w:instrText xml:space="preserve"> PAGEREF _Toc464207847 \h </w:instrText>
+          </w:r>
+          <w:r>
+            <w:rPr>
+              <w:noProof/>
+            </w:rPr>
+          </w:r>
+          <w:r>
+            <w:rPr>
+              <w:noProof/>
+            </w:rPr>
+            <w:fldChar w:fldCharType="separate"/>
+          </w:r>
+          <w:r>
+            <w:rPr>
+              <w:noProof/>
+            </w:rPr>
+            <w:t>4</w:t>
+          </w:r>
+          <w:r>
+            <w:rPr>
+              <w:noProof/>
+            </w:rPr>
+            <w:fldChar w:fldCharType="end"/>
+          </w:r>
+        </w:p>
+        <w:p>
+          <w:pPr>
+            <w:pStyle w:val="Verzeichnis2"/>
+            <w:tabs>
+              <w:tab w:val="right" w:leader="dot" w:pos="8487"/>
+            </w:tabs>
+            <w:rPr>
+              <w:rFonts w:eastAsiaTheme="minorEastAsia" w:cstheme="minorBidi"/>
+              <w:smallCaps w:val="0"/>
+              <w:noProof/>
+            </w:rPr>
+          </w:pPr>
+          <w:r>
+            <w:rPr>
+              <w:noProof/>
+            </w:rPr>
+            <w:t>2.4 Kader</w:t>
+          </w:r>
+          <w:r>
+            <w:rPr>
+              <w:noProof/>
+            </w:rPr>
+            <w:tab/>
+          </w:r>
+          <w:r>
+            <w:rPr>
+              <w:noProof/>
+            </w:rPr>
+            <w:fldChar w:fldCharType="begin"/>
+          </w:r>
+          <w:r>
+            <w:rPr>
+              <w:noProof/>
+            </w:rPr>
+            <w:instrText xml:space="preserve"> PAGEREF _Toc464207848 \h </w:instrText>
+          </w:r>
+          <w:r>
+            <w:rPr>
+              <w:noProof/>
+            </w:rPr>
+          </w:r>
+          <w:r>
+            <w:rPr>
+              <w:noProof/>
+            </w:rPr>
+            <w:fldChar w:fldCharType="separate"/>
+          </w:r>
+          <w:r>
+            <w:rPr>
+              <w:noProof/>
+            </w:rPr>
+            <w:t>4</w:t>
+          </w:r>
+          <w:r>
+            <w:rPr>
+              <w:noProof/>
+            </w:rPr>
+            <w:fldChar w:fldCharType="end"/>
+          </w:r>
+        </w:p>
+        <w:p>
+          <w:pPr>
+            <w:pStyle w:val="Verzeichnis2"/>
+            <w:tabs>
+              <w:tab w:val="right" w:leader="dot" w:pos="8487"/>
+            </w:tabs>
+            <w:rPr>
+              <w:rFonts w:eastAsiaTheme="minorEastAsia" w:cstheme="minorBidi"/>
+              <w:smallCaps w:val="0"/>
+              <w:noProof/>
+            </w:rPr>
+          </w:pPr>
+          <w:r>
+            <w:rPr>
+              <w:noProof/>
+            </w:rPr>
+            <w:t>2.5 Stadion</w:t>
+          </w:r>
+          <w:r>
+            <w:rPr>
+              <w:noProof/>
+            </w:rPr>
+            <w:tab/>
+          </w:r>
+          <w:r>
+            <w:rPr>
+              <w:noProof/>
+            </w:rPr>
+            <w:fldChar w:fldCharType="begin"/>
+          </w:r>
+          <w:r>
+            <w:rPr>
+              <w:noProof/>
+            </w:rPr>
+            <w:instrText xml:space="preserve"> PAGEREF _Toc464207849 \h </w:instrText>
+          </w:r>
+          <w:r>
+            <w:rPr>
+              <w:noProof/>
+            </w:rPr>
+          </w:r>
+          <w:r>
+            <w:rPr>
+              <w:noProof/>
+            </w:rPr>
+            <w:fldChar w:fldCharType="separate"/>
+          </w:r>
+          <w:r>
+            <w:rPr>
+              <w:noProof/>
+            </w:rPr>
+            <w:t>4</w:t>
           </w:r>
           <w:r>
             <w:rPr>
@@ -714,257 +1010,370 @@
     </w:sdt>
     <w:p>
       <w:pPr>
+        <w:spacing w:line="240" w:lineRule="auto"/>
+        <w:jc w:val="left"/>
+      </w:pPr>
+      <w:r>
+        <w:br w:type="page"/>
+      </w:r>
+    </w:p>
+    <w:p>
+      <w:pPr>
         <w:pStyle w:val="berschrift1"/>
         <w:rPr>
-          <w:rFonts w:ascii="Palatino Linotype" w:hAnsi="Palatino Linotype"/>
-        </w:rPr>
-      </w:pPr>
+          <w:rFonts w:ascii="Palatino Linotype" w:eastAsia="Palatino Linotype" w:hAnsi="Palatino Linotype" w:cs="Palatino Linotype"/>
+        </w:rPr>
+      </w:pPr>
+      <w:bookmarkStart w:id="0" w:name="_Toc464207843"/>
+      <w:r>
+        <w:rPr>
+          <w:rFonts w:ascii="Palatino Linotype" w:eastAsia="Palatino Linotype" w:hAnsi="Palatino Linotype" w:cs="Palatino Linotype"/>
+        </w:rPr>
+        <w:lastRenderedPageBreak/>
+        <w:t xml:space="preserve">1 </w:t>
+      </w:r>
+      <w:r>
+        <w:rPr>
+          <w:rFonts w:ascii="Palatino Linotype" w:eastAsia="Palatino Linotype" w:hAnsi="Palatino Linotype" w:cs="Palatino Linotype"/>
+        </w:rPr>
+        <w:t>Konzeption</w:t>
+      </w:r>
+      <w:bookmarkEnd w:id="0"/>
+    </w:p>
+    <w:p>
+      <w:pPr>
+        <w:pStyle w:val="berschrift2"/>
+      </w:pPr>
+      <w:r>
+        <w:t>1.</w:t>
+      </w:r>
+      <w:r>
+        <w:t>1 Motivation</w:t>
+      </w:r>
+    </w:p>
+    <w:p>
+      <w:pPr>
+        <w:rPr>
+          <w:rFonts w:eastAsia="Palatino Linotype"/>
+        </w:rPr>
+      </w:pPr>
+    </w:p>
+    <w:p>
+      <w:pPr>
+        <w:pStyle w:val="berschrift2"/>
+      </w:pPr>
+      <w:r>
+        <w:t>1.2 Design</w:t>
+      </w:r>
     </w:p>
     <w:p/>
     <w:p/>
+    <w:p>
+      <w:pPr>
+        <w:pStyle w:val="berschrift1"/>
+        <w:rPr>
+          <w:rFonts w:ascii="Palatino Linotype" w:hAnsi="Palatino Linotype"/>
+        </w:rPr>
+      </w:pPr>
+      <w:bookmarkStart w:id="1" w:name="_Toc464207844"/>
+      <w:r>
+        <w:rPr>
+          <w:rFonts w:ascii="Palatino Linotype" w:hAnsi="Palatino Linotype"/>
+        </w:rPr>
+        <w:t>2 Realisierung</w:t>
+      </w:r>
+      <w:bookmarkEnd w:id="1"/>
+    </w:p>
+    <w:p>
+      <w:pPr>
+        <w:pStyle w:val="berschrift2"/>
+      </w:pPr>
+      <w:bookmarkStart w:id="2" w:name="_Toc464207845"/>
+      <w:r>
+        <w:t>2.1 Home</w:t>
+      </w:r>
+      <w:bookmarkEnd w:id="2"/>
+    </w:p>
+    <w:p>
+      <w:pPr>
+        <w:pStyle w:val="berschrift2"/>
+      </w:pPr>
+      <w:bookmarkStart w:id="3" w:name="_Toc464207846"/>
+      <w:r>
+        <w:t>2.2 Überblick</w:t>
+      </w:r>
+      <w:bookmarkEnd w:id="3"/>
+    </w:p>
+    <w:p>
+      <w:r>
+        <w:t>Die Seite „Überblick“ zeigt alle Drittligamannschaften gegen die der SSV Jahn Regensburg in der aktuellen Saison spielen wird. Die Mannschaften werden zum einen in einer Übersichtskarte und zum andern daneben in einer Liste mit zusätzlichen Informationen zu jedem Team dargestellt. Durch einen Klick auf ein Listenelement zoomt die Karte auf das entsprechende Stadion. Möchte der Nutzer wieder auf den ursprünglichen Zoomfaktor zurückwechseln, erreicht er das mit einem Klick auf das Deutschland-Icon in der Karte. Für jede Mannschaft werden die Ergebnisse aus den Spielen gegen den SSV Jahn aus der aktuellen Saison bereitgestellt. Darüber hinaus können auch die Resultate aus den letzten maximal fünf Spielen über den Pfeilbutton eingesehen werden.</w:t>
+      </w:r>
+    </w:p>
+    <w:p>
+      <w:r>
+        <w:t xml:space="preserve">Für die Kartendarstellung wurde </w:t>
+      </w:r>
+      <w:proofErr w:type="spellStart"/>
+      <w:r>
+        <w:t>Leaflet</w:t>
+      </w:r>
+      <w:proofErr w:type="spellEnd"/>
+      <w:r>
+        <w:t xml:space="preserve"> verwendet. Die Informationen über die Mannschaften und Spielstände stammen zum einen aus einer händisch angelegten JSON-Objekt, welches aus der </w:t>
+      </w:r>
+      <w:r>
+        <w:rPr>
+          <w:i/>
+        </w:rPr>
+        <w:t>overview.html</w:t>
+      </w:r>
+      <w:r>
+        <w:t xml:space="preserve"> geladen wird, und zum anderen von dem Onlineservice http://www.openligadb.de/. Die Daten werden beim Öffnen der Seite durch die </w:t>
+      </w:r>
+      <w:r>
+        <w:rPr>
+          <w:i/>
+        </w:rPr>
+        <w:t>JahntickerApp.js</w:t>
+      </w:r>
+      <w:r>
+        <w:t xml:space="preserve"> geladen und per Team-</w:t>
+      </w:r>
+      <w:proofErr w:type="spellStart"/>
+      <w:r>
+        <w:t>Id</w:t>
+      </w:r>
+      <w:proofErr w:type="spellEnd"/>
+      <w:r>
+        <w:t xml:space="preserve"> zusammengeführt. Das daraus entstandene Array aus Objekten wird in die </w:t>
+      </w:r>
+      <w:r>
+        <w:rPr>
+          <w:i/>
+        </w:rPr>
+        <w:t>OpponentsListView.js</w:t>
+      </w:r>
+      <w:r>
+        <w:t xml:space="preserve"> übergeben und dort mit Hilfe der </w:t>
+      </w:r>
+      <w:proofErr w:type="spellStart"/>
+      <w:r>
+        <w:t>Templating</w:t>
+      </w:r>
+      <w:proofErr w:type="spellEnd"/>
+      <w:r>
+        <w:t xml:space="preserve">-Funktion der </w:t>
+      </w:r>
+      <w:r>
+        <w:rPr>
+          <w:i/>
+        </w:rPr>
+        <w:t>underscore.js</w:t>
+      </w:r>
+      <w:r>
+        <w:t>-Bibliothek in Listeneinträge verpackt und eingeblendet.</w:t>
+      </w:r>
+    </w:p>
     <w:p/>
     <w:p>
       <w:pPr>
-        <w:pStyle w:val="berschrift1"/>
-        <w:rPr>
-          <w:rFonts w:ascii="Palatino Linotype" w:eastAsia="Palatino Linotype" w:hAnsi="Palatino Linotype" w:cs="Palatino Linotype"/>
-        </w:rPr>
-      </w:pPr>
-      <w:bookmarkStart w:id="0" w:name="_Toc464142271"/>
-      <w:r>
-        <w:rPr>
-          <w:rFonts w:ascii="Palatino Linotype" w:eastAsia="Palatino Linotype" w:hAnsi="Palatino Linotype" w:cs="Palatino Linotype"/>
-        </w:rPr>
-        <w:t xml:space="preserve">1 </w:t>
-      </w:r>
-      <w:r>
-        <w:rPr>
-          <w:rFonts w:ascii="Palatino Linotype" w:eastAsia="Palatino Linotype" w:hAnsi="Palatino Linotype" w:cs="Palatino Linotype"/>
-        </w:rPr>
-        <w:t>Konzeption</w:t>
-      </w:r>
-      <w:bookmarkEnd w:id="0"/>
-    </w:p>
-    <w:p>
-      <w:pPr>
-        <w:rPr>
-          <w:rFonts w:eastAsia="Palatino Linotype"/>
-        </w:rPr>
-      </w:pPr>
+        <w:pStyle w:val="berschrift2"/>
+      </w:pPr>
+      <w:bookmarkStart w:id="4" w:name="_Toc464207847"/>
+      <w:r>
+        <w:lastRenderedPageBreak/>
+        <w:t>2.3 Statistik</w:t>
+      </w:r>
+      <w:bookmarkEnd w:id="4"/>
+    </w:p>
+    <w:p>
+      <w:r>
+        <w:t xml:space="preserve">Auf der Seite Statistik.html soll es dem User ermöglicht werden die jeweiligen </w:t>
+      </w:r>
+      <w:r>
+        <w:rPr>
+          <w:i/>
+        </w:rPr>
+        <w:t>Fieberkurven</w:t>
+      </w:r>
+      <w:r>
+        <w:t xml:space="preserve">, d.h. den Saisonverlauf, der letzten fünf Saisons zu vergleichen. Hierzu wurden mit Hilfe von Chart.js zwei Charts realisiert. Zum einen ein Line-Chart, mit dem es möglich ist die Punkteausbeute der ausgewählten Saisons pro Spieltag zu vergleichen, zum anderen </w:t>
+      </w:r>
+      <w:r>
+        <w:t xml:space="preserve">mehrere </w:t>
+      </w:r>
+      <w:proofErr w:type="spellStart"/>
+      <w:r>
+        <w:t>Pie</w:t>
+      </w:r>
+      <w:proofErr w:type="spellEnd"/>
+      <w:r>
+        <w:t>-Charts, die je nach</w:t>
+      </w:r>
+      <w:r>
+        <w:t xml:space="preserve"> im Line-Chart</w:t>
+      </w:r>
+      <w:r>
+        <w:t xml:space="preserve"> ausgewählter Saison einsehbar sind und das Verhältnis von Siegen, Niederlagen und Unentschieden der jeweiligen Spielzeiten visualisieren sollen. </w:t>
+      </w:r>
+    </w:p>
+    <w:p>
+      <w:r>
+        <w:t xml:space="preserve">Zur Realisierung der Seite wurde der Saisonverlauf der letzten fünf Spielzeiten des Jahn Regensburg mit Hilfe der auf der Website </w:t>
+      </w:r>
+      <w:r>
+        <w:rPr>
+          <w:i/>
+        </w:rPr>
+        <w:t>kicker.de</w:t>
+      </w:r>
+      <w:r>
+        <w:t xml:space="preserve"> vorhandenen Daten indexiert und in der </w:t>
+      </w:r>
+      <w:proofErr w:type="spellStart"/>
+      <w:r>
+        <w:t>Html</w:t>
+      </w:r>
+      <w:proofErr w:type="spellEnd"/>
+      <w:r>
+        <w:t xml:space="preserve">-Datei gespeichert. Hierzu wurde ein </w:t>
+      </w:r>
+      <w:proofErr w:type="spellStart"/>
+      <w:r>
+        <w:t>script</w:t>
+      </w:r>
+      <w:proofErr w:type="spellEnd"/>
+      <w:r>
+        <w:t xml:space="preserve">-tag benutzt, in welchem die Punkteausbeute der jeweiligen Spieltage pro Saison </w:t>
+      </w:r>
+      <w:r>
+        <w:t xml:space="preserve">in Form von Arrays dokumentiert wurde. </w:t>
+      </w:r>
     </w:p>
     <w:p/>
     <w:p>
       <w:pPr>
-        <w:pStyle w:val="berschrift1"/>
-        <w:rPr>
-          <w:rFonts w:ascii="Palatino Linotype" w:hAnsi="Palatino Linotype"/>
-        </w:rPr>
-      </w:pPr>
-      <w:bookmarkStart w:id="1" w:name="_Toc464142272"/>
-      <w:r>
-        <w:rPr>
-          <w:rFonts w:ascii="Palatino Linotype" w:hAnsi="Palatino Linotype"/>
-        </w:rPr>
-        <w:t>2 Realisierung</w:t>
-      </w:r>
-      <w:bookmarkEnd w:id="1"/>
-    </w:p>
-    <w:p>
-      <w:pPr>
         <w:pStyle w:val="berschrift2"/>
       </w:pPr>
-      <w:r>
-        <w:t>2.1 Home</w:t>
-      </w:r>
+      <w:bookmarkStart w:id="5" w:name="_Toc464207848"/>
+      <w:r>
+        <w:t>2.4 Kader</w:t>
+      </w:r>
+      <w:bookmarkEnd w:id="5"/>
     </w:p>
     <w:p>
       <w:pPr>
         <w:pStyle w:val="berschrift2"/>
       </w:pPr>
-      <w:r>
-        <w:t>2.2 Überblick</w:t>
-      </w:r>
-    </w:p>
-    <w:p>
-      <w:r>
-        <w:t xml:space="preserve">Die Seite „Überblick“ zeigt alle Drittligamannschaften gegen die der SSV Jahn Regensburg in der aktuellen Saison spielen wird. Die Mannschaften werden zum einen in einer Übersichtskarte und zum andern daneben in einer Liste mit zusätzlichen Informationen zu jedem Team dargestellt. Durch einen Klick auf ein Listenelement zoomt die Karte auf das entsprechende Stadion. Möchte der Nutzer wieder auf den ursprünglichen Zoomfaktor zurückwechseln, erreicht er das mit einem Klick auf das Deutschland-Icon in der Karte. Für jede Mannschaft werden die Ergebnisse aus den Spielen gegen den SSV Jahn aus der aktuellen Saison bereitgestellt. Darüber hinaus </w:t>
+      <w:bookmarkStart w:id="6" w:name="_Toc464207849"/>
+      <w:r>
+        <w:t>2.5 Stadion</w:t>
+      </w:r>
+      <w:bookmarkEnd w:id="6"/>
+    </w:p>
+    <w:p>
+      <w:r>
+        <w:t xml:space="preserve">Die Seite „Stadion“ bietet einen Überblick über die Regensburger Continental Arena. Neben einem kurzen Einführungstext stehen dem Nutzer eine Preistabelle, ein Stadionplan und ein Link zum offiziellen Onlineshop des SSV Jahn zu Verfügung. Auf der rechten Seite befinden sich kurze Informationen zu Anfahrt. Auch hier wird vom </w:t>
+      </w:r>
+      <w:proofErr w:type="spellStart"/>
+      <w:r>
+        <w:t>Leaflet</w:t>
+      </w:r>
+      <w:proofErr w:type="spellEnd"/>
+      <w:r>
+        <w:t>-Service Gebrauch gemacht, um dem Nutzer die geographische Lage des Stadions zu zeigen.</w:t>
+      </w:r>
+    </w:p>
+    <w:p/>
+    <w:p>
+      <w:pPr>
+        <w:pStyle w:val="berschrift2"/>
+      </w:pPr>
+      <w:r>
+        <w:t xml:space="preserve">2.6 </w:t>
+      </w:r>
+      <w:proofErr w:type="spellStart"/>
+      <w:r>
+        <w:t>Modals</w:t>
+      </w:r>
+      <w:proofErr w:type="spellEnd"/>
+    </w:p>
+    <w:p>
+      <w:r>
+        <w:t xml:space="preserve">Mangels eines Frameworks, welches diese Funktion bot, entschieden wir uns, unsere eigenen </w:t>
+      </w:r>
+      <w:proofErr w:type="spellStart"/>
+      <w:r>
+        <w:t>Modals</w:t>
+      </w:r>
+      <w:proofErr w:type="spellEnd"/>
+      <w:r>
+        <w:t xml:space="preserve"> zu erstellen. Wird auf eine Seite in Modal benötigt muss sowohl die </w:t>
+      </w:r>
+      <w:r>
+        <w:rPr>
+          <w:i/>
+        </w:rPr>
+        <w:t>modalStyle.css</w:t>
+      </w:r>
+      <w:r>
+        <w:t xml:space="preserve"> als auch die </w:t>
+      </w:r>
+      <w:r>
+        <w:rPr>
+          <w:i/>
+        </w:rPr>
+        <w:t>Modal.js</w:t>
+      </w:r>
+      <w:r>
+        <w:t xml:space="preserve"> in das HTML-Dokument eingebunden werden. Das Dokument braucht danach noch zwei Komponenten: Ein Element, welches durch Anklicken das Modal öffnen so</w:t>
+      </w:r>
+      <w:r>
+        <w:t>ll und das Modal selbst, welches ein zunächst verstecktes div-Element mit der Klasse „modal“ ist. Dieses Element verfügt über ein Kind-div-Element mit der Klasse „</w:t>
+      </w:r>
+      <w:proofErr w:type="spellStart"/>
+      <w:r>
+        <w:t>modalContainer</w:t>
+      </w:r>
+      <w:proofErr w:type="spellEnd"/>
+      <w:r>
+        <w:t xml:space="preserve">“, unter dem der Inhalt des </w:t>
+      </w:r>
+      <w:proofErr w:type="spellStart"/>
+      <w:r>
+        <w:t>Modals</w:t>
+      </w:r>
+      <w:proofErr w:type="spellEnd"/>
+      <w:r>
+        <w:t xml:space="preserve"> eingegeben </w:t>
       </w:r>
       <w:r>
         <w:lastRenderedPageBreak/>
-        <w:t>können auch die Resultate aus den letzten maximal fünf Spielen über den Pfeilbutton eingesehen werden.</w:t>
-      </w:r>
-    </w:p>
-    <w:p>
-      <w:r>
-        <w:t xml:space="preserve">Für die Kartendarstellung wurde </w:t>
+        <w:t xml:space="preserve">werden kann. Das anzuklickende Element benötigt außerdem ein Attribut „modal“, welches als Wert eine Referenz auf das Modal setzt, indem das Modal eine zweite Klasse mit genau diesem Wert besitzt. In der </w:t>
+      </w:r>
+      <w:bookmarkStart w:id="7" w:name="_GoBack"/>
+      <w:r>
+        <w:rPr>
+          <w:i/>
+        </w:rPr>
+        <w:t>Modal.js</w:t>
+      </w:r>
+      <w:bookmarkEnd w:id="7"/>
+      <w:r>
+        <w:t xml:space="preserve"> muss nun lediglich das </w:t>
       </w:r>
       <w:proofErr w:type="spellStart"/>
       <w:r>
-        <w:t>Leaflet</w:t>
+        <w:rPr>
+          <w:i/>
+        </w:rPr>
+        <w:t>modalButtons</w:t>
       </w:r>
       <w:proofErr w:type="spellEnd"/>
       <w:r>
-        <w:t xml:space="preserve"> verwendet. Die Informationen über die Mannschaften und Spielstände stammen zum einen aus einer händisch angelegten JSON-Objekt, welches aus der </w:t>
-      </w:r>
-      <w:r>
-        <w:rPr>
-          <w:i/>
-        </w:rPr>
-        <w:t>overview.html</w:t>
-      </w:r>
-      <w:r>
-        <w:t xml:space="preserve"> geladen wird, und zum anderen von dem Onlineservice http://www.openligadb.de/. Die Daten werden beim Öffnen der Seite durch die </w:t>
-      </w:r>
-      <w:r>
-        <w:rPr>
-          <w:i/>
-        </w:rPr>
-        <w:t>JahntickerApp.js</w:t>
-      </w:r>
-      <w:r>
-        <w:t xml:space="preserve"> geladen und per Team-</w:t>
-      </w:r>
-      <w:proofErr w:type="spellStart"/>
-      <w:r>
-        <w:t>Id</w:t>
-      </w:r>
-      <w:proofErr w:type="spellEnd"/>
-      <w:r>
-        <w:t xml:space="preserve"> zusammengeführt. Das daraus entstandene Array aus Objekten wird in die </w:t>
-      </w:r>
-      <w:r>
-        <w:rPr>
-          <w:i/>
-        </w:rPr>
-        <w:t>OpponentsListView.js</w:t>
-      </w:r>
-      <w:r>
-        <w:t xml:space="preserve"> übergeben und dort mit Hilfe der </w:t>
-      </w:r>
-      <w:proofErr w:type="spellStart"/>
-      <w:r>
-        <w:t>Templating</w:t>
-      </w:r>
-      <w:proofErr w:type="spellEnd"/>
-      <w:r>
-        <w:t xml:space="preserve">-Funktion der </w:t>
-      </w:r>
-      <w:r>
-        <w:rPr>
-          <w:i/>
-        </w:rPr>
-        <w:t>underscore.js</w:t>
-      </w:r>
-      <w:r>
-        <w:t>-Bibliothek in Listeneinträge verpackt und eingeblendet.</w:t>
-      </w:r>
-    </w:p>
-    <w:p>
-      <w:pPr>
-        <w:pStyle w:val="berschrift2"/>
-      </w:pPr>
-      <w:r>
-        <w:t>2.3 Statistik</w:t>
-      </w:r>
-    </w:p>
-    <w:p>
-      <w:r>
-        <w:t xml:space="preserve">Auf der Seite Statistik.html soll es dem User ermöglicht werden die jeweiligen </w:t>
-      </w:r>
-      <w:r>
-        <w:rPr>
-          <w:i/>
-        </w:rPr>
-        <w:t>Fieberkurven</w:t>
-      </w:r>
-      <w:r>
-        <w:t xml:space="preserve">, d.h. den Saisonverlauf, der letzten fünf Saisons zu vergleichen. Hierzu wurden mit Hilfe von Chart.js zwei Charts realisiert. Zum einen ein Line-Chart, mit dem es möglich ist die Punkteausbeute der ausgewählten Saisons pro Spieltag zu vergleichen, zum anderen </w:t>
-      </w:r>
-      <w:r>
-        <w:t xml:space="preserve">mehrere </w:t>
-      </w:r>
-      <w:proofErr w:type="spellStart"/>
-      <w:r>
-        <w:t>Pie</w:t>
-      </w:r>
-      <w:proofErr w:type="spellEnd"/>
-      <w:r>
-        <w:t>-Charts, die je nach</w:t>
-      </w:r>
-      <w:r>
-        <w:t xml:space="preserve"> im Line-Chart</w:t>
-      </w:r>
-      <w:r>
-        <w:t xml:space="preserve"> ausgewählter Saison einsehbar sind und das Verhältnis von Siegen, Niederlagen und Unentschieden der jeweiligen Spielzeiten visualisieren sollen. </w:t>
-      </w:r>
-    </w:p>
-    <w:p>
-      <w:r>
-        <w:t xml:space="preserve">Zur Realisierung der Seite wurde der Saisonverlauf der letzten fünf Spielzeiten des Jahn Regensburg mit Hilfe der auf der Website </w:t>
-      </w:r>
-      <w:r>
-        <w:rPr>
-          <w:i/>
-        </w:rPr>
-        <w:t>kicker.de</w:t>
-      </w:r>
-      <w:r>
-        <w:t xml:space="preserve"> vorhandenen Daten indexiert und in der </w:t>
-      </w:r>
-      <w:proofErr w:type="spellStart"/>
-      <w:r>
-        <w:t>Html</w:t>
-      </w:r>
-      <w:proofErr w:type="spellEnd"/>
-      <w:r>
-        <w:t xml:space="preserve">-Datei gespeichert. Hierzu wurde ein </w:t>
-      </w:r>
-      <w:proofErr w:type="spellStart"/>
-      <w:r>
-        <w:t>script</w:t>
-      </w:r>
-      <w:proofErr w:type="spellEnd"/>
-      <w:r>
-        <w:t xml:space="preserve">-tag benutzt, in welchem die Punkteausbeute der jeweiligen Spieltage pro Saison </w:t>
-      </w:r>
-      <w:r>
-        <w:t xml:space="preserve">in Form von Arrays dokumentiert wurde. </w:t>
-      </w:r>
-    </w:p>
-    <w:p/>
-    <w:p>
-      <w:pPr>
-        <w:pStyle w:val="berschrift2"/>
-      </w:pPr>
-      <w:r>
-        <w:t>2.4 Kader</w:t>
-      </w:r>
-    </w:p>
-    <w:p>
-      <w:pPr>
-        <w:pStyle w:val="berschrift2"/>
-      </w:pPr>
-      <w:r>
-        <w:t>2.5 Stadion</w:t>
-      </w:r>
-    </w:p>
-    <w:p>
-      <w:r>
-        <w:t xml:space="preserve">Die Seite „Stadion“ bietet einen Überblick über die Regensburger Continental Arena. Neben einem kurzen Einführungstext stehen dem Nutzer eine Preistabelle, ein Stadionplan und ein Link zum offiziellen Onlineshop des SSV Jahn zu Verfügung. Auf der rechten Seite befinden sich kurze Informationen zu Anfahrt. Auch hier wird vom </w:t>
-      </w:r>
-      <w:proofErr w:type="spellStart"/>
-      <w:r>
-        <w:lastRenderedPageBreak/>
-        <w:t>Leaflet</w:t>
-      </w:r>
-      <w:proofErr w:type="spellEnd"/>
-      <w:r>
-        <w:t>-Service Gebrauch gemacht, um dem Nutzer die geographische Lage des Stadions zu zeigen.</w:t>
-      </w:r>
-      <w:bookmarkStart w:id="2" w:name="_GoBack"/>
-      <w:bookmarkEnd w:id="2"/>
-    </w:p>
-    <w:p/>
+        <w:t>-Array mit den entsprechenden anklickbaren Elementen befüllt werden.</w:t>
+      </w:r>
+    </w:p>
     <w:sectPr>
       <w:headerReference w:type="even" r:id="rId9"/>
       <w:headerReference w:type="default" r:id="rId10"/>
@@ -1273,7 +1682,7 @@
         <w:rStyle w:val="Seitenzahl"/>
         <w:noProof/>
       </w:rPr>
-      <w:t>4</w:t>
+      <w:t>5</w:t>
     </w:r>
     <w:r>
       <w:rPr>
@@ -1573,6 +1982,119 @@
     </w:lvl>
   </w:abstractNum>
   <w:abstractNum w:abstractNumId="3" w15:restartNumberingAfterBreak="0">
+    <w:nsid w:val="489959DF"/>
+    <w:multiLevelType w:val="multilevel"/>
+    <w:tmpl w:val="2F008752"/>
+    <w:lvl w:ilvl="0">
+      <w:start w:val="1"/>
+      <w:numFmt w:val="decimal"/>
+      <w:lvlText w:val="%1"/>
+      <w:lvlJc w:val="left"/>
+      <w:pPr>
+        <w:ind w:left="384" w:hanging="384"/>
+      </w:pPr>
+      <w:rPr>
+        <w:rFonts w:hint="default"/>
+      </w:rPr>
+    </w:lvl>
+    <w:lvl w:ilvl="1">
+      <w:start w:val="1"/>
+      <w:numFmt w:val="decimal"/>
+      <w:lvlText w:val="%1.%2"/>
+      <w:lvlJc w:val="left"/>
+      <w:pPr>
+        <w:ind w:left="384" w:hanging="384"/>
+      </w:pPr>
+      <w:rPr>
+        <w:rFonts w:hint="default"/>
+      </w:rPr>
+    </w:lvl>
+    <w:lvl w:ilvl="2">
+      <w:start w:val="1"/>
+      <w:numFmt w:val="decimal"/>
+      <w:lvlText w:val="%1.%2.%3"/>
+      <w:lvlJc w:val="left"/>
+      <w:pPr>
+        <w:ind w:left="720" w:hanging="720"/>
+      </w:pPr>
+      <w:rPr>
+        <w:rFonts w:hint="default"/>
+      </w:rPr>
+    </w:lvl>
+    <w:lvl w:ilvl="3">
+      <w:start w:val="1"/>
+      <w:numFmt w:val="decimal"/>
+      <w:lvlText w:val="%1.%2.%3.%4"/>
+      <w:lvlJc w:val="left"/>
+      <w:pPr>
+        <w:ind w:left="720" w:hanging="720"/>
+      </w:pPr>
+      <w:rPr>
+        <w:rFonts w:hint="default"/>
+      </w:rPr>
+    </w:lvl>
+    <w:lvl w:ilvl="4">
+      <w:start w:val="1"/>
+      <w:numFmt w:val="decimal"/>
+      <w:lvlText w:val="%1.%2.%3.%4.%5"/>
+      <w:lvlJc w:val="left"/>
+      <w:pPr>
+        <w:ind w:left="1080" w:hanging="1080"/>
+      </w:pPr>
+      <w:rPr>
+        <w:rFonts w:hint="default"/>
+      </w:rPr>
+    </w:lvl>
+    <w:lvl w:ilvl="5">
+      <w:start w:val="1"/>
+      <w:numFmt w:val="decimal"/>
+      <w:lvlText w:val="%1.%2.%3.%4.%5.%6"/>
+      <w:lvlJc w:val="left"/>
+      <w:pPr>
+        <w:ind w:left="1080" w:hanging="1080"/>
+      </w:pPr>
+      <w:rPr>
+        <w:rFonts w:hint="default"/>
+      </w:rPr>
+    </w:lvl>
+    <w:lvl w:ilvl="6">
+      <w:start w:val="1"/>
+      <w:numFmt w:val="decimal"/>
+      <w:lvlText w:val="%1.%2.%3.%4.%5.%6.%7"/>
+      <w:lvlJc w:val="left"/>
+      <w:pPr>
+        <w:ind w:left="1080" w:hanging="1080"/>
+      </w:pPr>
+      <w:rPr>
+        <w:rFonts w:hint="default"/>
+      </w:rPr>
+    </w:lvl>
+    <w:lvl w:ilvl="7">
+      <w:start w:val="1"/>
+      <w:numFmt w:val="decimal"/>
+      <w:lvlText w:val="%1.%2.%3.%4.%5.%6.%7.%8"/>
+      <w:lvlJc w:val="left"/>
+      <w:pPr>
+        <w:ind w:left="1440" w:hanging="1440"/>
+      </w:pPr>
+      <w:rPr>
+        <w:rFonts w:hint="default"/>
+      </w:rPr>
+    </w:lvl>
+    <w:lvl w:ilvl="8">
+      <w:start w:val="1"/>
+      <w:numFmt w:val="decimal"/>
+      <w:lvlText w:val="%1.%2.%3.%4.%5.%6.%7.%8.%9"/>
+      <w:lvlJc w:val="left"/>
+      <w:pPr>
+        <w:ind w:left="1440" w:hanging="1440"/>
+      </w:pPr>
+      <w:rPr>
+        <w:rFonts w:hint="default"/>
+      </w:rPr>
+    </w:lvl>
+  </w:abstractNum>
+  <w:abstractNum w:abstractNumId="4" w15:restartNumberingAfterBreak="0">
     <w:nsid w:val="51D52AF3"/>
     <w:multiLevelType w:val="hybridMultilevel"/>
     <w:tmpl w:val="DE725DC4"/>
@@ -1688,13 +2210,16 @@
     <w:abstractNumId w:val="2"/>
   </w:num>
   <w:num w:numId="2">
-    <w:abstractNumId w:val="3"/>
+    <w:abstractNumId w:val="4"/>
   </w:num>
   <w:num w:numId="3">
     <w:abstractNumId w:val="0"/>
   </w:num>
   <w:num w:numId="4">
     <w:abstractNumId w:val="1"/>
+  </w:num>
+  <w:num w:numId="5">
+    <w:abstractNumId w:val="3"/>
   </w:num>
 </w:numbering>
 </file>
@@ -3000,7 +3525,7 @@
 </file>
 
 <file path=customXml/itemProps1.xml><?xml version="1.0" encoding="utf-8"?>
-<ds:datastoreItem xmlns:ds="http://schemas.openxmlformats.org/officeDocument/2006/customXml" ds:itemID="{6ADF394E-41A6-475F-BE1E-B3E7ED6E315E}">
+<ds:datastoreItem xmlns:ds="http://schemas.openxmlformats.org/officeDocument/2006/customXml" ds:itemID="{040B6443-EBCA-421F-805A-4413D134B9D1}">
   <ds:schemaRefs>
     <ds:schemaRef ds:uri="http://schemas.openxmlformats.org/officeDocument/2006/bibliography"/>
   </ds:schemaRefs>

</xml_diff>